<commit_message>
Poprawka wymagań funkcjonalnych serwera
</commit_message>
<xml_diff>
--- a/Documentation/Dokumentacja.docx
+++ b/Documentation/Dokumentacja.docx
@@ -101,7 +101,6 @@
                                         <w:szCs w:val="84"/>
                                       </w:rPr>
                                     </w:pPr>
-                                    <w:proofErr w:type="spellStart"/>
                                     <w:r>
                                       <w:rPr>
                                         <w:rFonts w:asciiTheme="majorHAnsi" w:eastAsiaTheme="majorEastAsia" w:hAnsiTheme="majorHAnsi" w:cstheme="majorBidi"/>
@@ -111,7 +110,6 @@
                                       </w:rPr>
                                       <w:t>AndCourier</w:t>
                                     </w:r>
-                                    <w:proofErr w:type="spellEnd"/>
                                   </w:p>
                                 </w:sdtContent>
                               </w:sdt>
@@ -162,7 +160,6 @@
                                   <w:szCs w:val="84"/>
                                 </w:rPr>
                               </w:pPr>
-                              <w:proofErr w:type="spellStart"/>
                               <w:r>
                                 <w:rPr>
                                   <w:rFonts w:asciiTheme="majorHAnsi" w:eastAsiaTheme="majorEastAsia" w:hAnsiTheme="majorHAnsi" w:cstheme="majorBidi"/>
@@ -172,7 +169,6 @@
                                 </w:rPr>
                                 <w:t>AndCourier</w:t>
                               </w:r>
-                              <w:proofErr w:type="spellEnd"/>
                             </w:p>
                           </w:sdtContent>
                         </w:sdt>
@@ -1296,12 +1292,10 @@
       <w:pPr>
         <w:pStyle w:val="Tytu"/>
       </w:pPr>
-      <w:proofErr w:type="spellStart"/>
       <w:r>
         <w:lastRenderedPageBreak/>
         <w:t>AndCourier</w:t>
       </w:r>
-      <w:proofErr w:type="spellEnd"/>
     </w:p>
     <w:p>
       <w:pPr>
@@ -2515,58 +2509,11 @@
     </w:p>
     <w:p>
       <w:pPr>
-        <w:rPr>
-          <w:rStyle w:val="Wyrnieniedelikatne"/>
-          <w:i w:val="0"/>
-        </w:rPr>
-      </w:pPr>
-    </w:p>
-    <w:p>
-      <w:pPr>
-        <w:rPr>
-          <w:rStyle w:val="Wyrnieniedelikatne"/>
-          <w:i w:val="0"/>
-        </w:rPr>
-      </w:pPr>
-    </w:p>
-    <w:p>
-      <w:pPr>
-        <w:rPr>
-          <w:rStyle w:val="Wyrnieniedelikatne"/>
-          <w:i w:val="0"/>
-        </w:rPr>
-      </w:pPr>
-    </w:p>
-    <w:p>
-      <w:pPr>
-        <w:rPr>
-          <w:rStyle w:val="Wyrnieniedelikatne"/>
-          <w:i w:val="0"/>
-        </w:rPr>
-      </w:pPr>
-    </w:p>
-    <w:p>
-      <w:pPr>
-        <w:rPr>
-          <w:rStyle w:val="Wyrnieniedelikatne"/>
-          <w:i w:val="0"/>
-        </w:rPr>
-      </w:pPr>
-    </w:p>
-    <w:p>
-      <w:pPr>
-        <w:rPr>
-          <w:rStyle w:val="Wyrnieniedelikatne"/>
-          <w:i w:val="0"/>
-        </w:rPr>
-      </w:pPr>
-    </w:p>
-    <w:p>
-      <w:pPr>
         <w:pStyle w:val="Nagwek1"/>
       </w:pPr>
       <w:bookmarkStart w:id="0" w:name="_Toc317699071"/>
       <w:r>
+        <w:lastRenderedPageBreak/>
         <w:t>Opis projektu</w:t>
       </w:r>
       <w:bookmarkEnd w:id="0"/>
@@ -2584,16 +2531,11 @@
           <w:numId w:val="1"/>
         </w:numPr>
       </w:pPr>
-      <w:proofErr w:type="spellStart"/>
       <w:r>
         <w:t>A</w:t>
       </w:r>
       <w:r>
-        <w:t>ndCourier</w:t>
-      </w:r>
-      <w:proofErr w:type="spellEnd"/>
-      <w:r>
-        <w:t xml:space="preserve"> Serv</w:t>
+        <w:t>ndCourier Serv</w:t>
       </w:r>
       <w:r>
         <w:t>er udostępniający</w:t>
@@ -2613,15 +2555,7 @@
         <w:t xml:space="preserve">Ponadto serwer </w:t>
       </w:r>
       <w:r>
-        <w:t xml:space="preserve">sam jest w stanie utworzyć bazę danych na serwerze </w:t>
-      </w:r>
-      <w:proofErr w:type="spellStart"/>
-      <w:r>
-        <w:t>MySQL</w:t>
-      </w:r>
-      <w:proofErr w:type="spellEnd"/>
-      <w:r>
-        <w:t>, którą później będzie zarządzał.</w:t>
+        <w:t>sam jest w stanie utworzyć bazę danych na serwerze MySQL, którą później będzie zarządzał.</w:t>
       </w:r>
     </w:p>
     <w:p>
@@ -2632,13 +2566,8 @@
           <w:numId w:val="1"/>
         </w:numPr>
       </w:pPr>
-      <w:proofErr w:type="spellStart"/>
-      <w:r>
-        <w:t>AndCourier</w:t>
-      </w:r>
-      <w:proofErr w:type="spellEnd"/>
-      <w:r>
-        <w:t xml:space="preserve"> Client</w:t>
+      <w:r>
+        <w:t>AndCourier Client</w:t>
       </w:r>
       <w:r>
         <w:t xml:space="preserve"> b</w:t>
@@ -2665,15 +2594,7 @@
         <w:t>Wymagania serwera</w:t>
       </w:r>
       <w:r>
-        <w:t xml:space="preserve"> </w:t>
-      </w:r>
-      <w:proofErr w:type="spellStart"/>
-      <w:r>
-        <w:t>AndCourier</w:t>
-      </w:r>
-      <w:proofErr w:type="spellEnd"/>
-      <w:r>
-        <w:t xml:space="preserve"> Server</w:t>
+        <w:t xml:space="preserve"> AndCourier Server</w:t>
       </w:r>
       <w:bookmarkEnd w:id="1"/>
     </w:p>
@@ -2738,10 +2659,37 @@
         </w:numPr>
       </w:pPr>
       <w:r>
-        <w:t>Uruchamianie serwera w trybie konsolowym za</w:t>
-      </w:r>
-      <w:r>
-        <w:t xml:space="preserve"> pomocą polecenia</w:t>
+        <w:t>Serwer sam jest w stanie zbudować potrzebną mu bazę danych na udostępnionym mu serwerze MySQL.</w:t>
+      </w:r>
+    </w:p>
+    <w:p>
+      <w:pPr>
+        <w:pStyle w:val="Akapitzlist"/>
+        <w:numPr>
+          <w:ilvl w:val="0"/>
+          <w:numId w:val="3"/>
+        </w:numPr>
+      </w:pPr>
+      <w:r>
+        <w:t>Serwer przeprowadza autentykację łączących się z nim użytkowników.</w:t>
+      </w:r>
+    </w:p>
+    <w:p>
+      <w:pPr>
+        <w:pStyle w:val="Akapitzlist"/>
+        <w:numPr>
+          <w:ilvl w:val="0"/>
+          <w:numId w:val="3"/>
+        </w:numPr>
+      </w:pPr>
+      <w:r>
+        <w:t>Serwer udziela odpowiedzi na wszystkie zapytania klienta opisane w załączniku nr 2: „</w:t>
+      </w:r>
+      <w:r>
+        <w:t>Z</w:t>
+      </w:r>
+      <w:r>
+        <w:t>apytania klienta” na podstawie danych zawartych w bazie danych.</w:t>
       </w:r>
     </w:p>
     <w:p>
@@ -2763,15 +2711,7 @@
         </w:numPr>
       </w:pPr>
       <w:r>
-        <w:t xml:space="preserve">Dostęp do serwera </w:t>
-      </w:r>
-      <w:proofErr w:type="spellStart"/>
-      <w:r>
-        <w:t>MySQL</w:t>
-      </w:r>
-      <w:proofErr w:type="spellEnd"/>
-      <w:r>
-        <w:t>.</w:t>
+        <w:t>Dostęp do serwera MySQL.</w:t>
       </w:r>
     </w:p>
     <w:p>
@@ -2816,16 +2756,7 @@
       </w:pPr>
       <w:bookmarkStart w:id="4" w:name="_Toc317699075"/>
       <w:r>
-        <w:lastRenderedPageBreak/>
-        <w:t xml:space="preserve">Wymagania klienta </w:t>
-      </w:r>
-      <w:proofErr w:type="spellStart"/>
-      <w:r>
-        <w:t>AndCourier</w:t>
-      </w:r>
-      <w:proofErr w:type="spellEnd"/>
-      <w:r>
-        <w:t xml:space="preserve"> Client</w:t>
+        <w:t>Wymagania klienta AndCourier Client</w:t>
       </w:r>
       <w:bookmarkEnd w:id="4"/>
     </w:p>
@@ -2867,6 +2798,7 @@
       </w:pPr>
       <w:bookmarkStart w:id="7" w:name="_Toc317699078"/>
       <w:r>
+        <w:lastRenderedPageBreak/>
         <w:t>Baza danych</w:t>
       </w:r>
       <w:bookmarkEnd w:id="7"/>
@@ -2950,41 +2882,23 @@
         </w:rPr>
       </w:pPr>
       <w:bookmarkStart w:id="9" w:name="_Toc317699080"/>
-      <w:proofErr w:type="spellStart"/>
       <w:r>
         <w:rPr>
           <w:lang w:val="en-US"/>
         </w:rPr>
-        <w:t>Opis</w:t>
-      </w:r>
-      <w:proofErr w:type="spellEnd"/>
-      <w:r>
-        <w:rPr>
-          <w:lang w:val="en-US"/>
-        </w:rPr>
-        <w:t xml:space="preserve"> </w:t>
-      </w:r>
-      <w:proofErr w:type="spellStart"/>
-      <w:r>
-        <w:rPr>
-          <w:lang w:val="en-US"/>
-        </w:rPr>
-        <w:t>danych</w:t>
+        <w:t>Opis danych</w:t>
       </w:r>
       <w:bookmarkEnd w:id="9"/>
-      <w:proofErr w:type="spellEnd"/>
     </w:p>
     <w:p>
       <w:pPr>
         <w:pStyle w:val="Nagwek3"/>
       </w:pPr>
       <w:bookmarkStart w:id="10" w:name="_Toc317699081"/>
-      <w:proofErr w:type="spellStart"/>
       <w:r>
         <w:t>Couriers</w:t>
       </w:r>
       <w:bookmarkEnd w:id="10"/>
-      <w:proofErr w:type="spellEnd"/>
     </w:p>
     <w:p>
       <w:r>
@@ -3005,107 +2919,96 @@
         <w:pStyle w:val="Nagwek3"/>
       </w:pPr>
       <w:bookmarkStart w:id="11" w:name="_Toc317699082"/>
-      <w:proofErr w:type="spellStart"/>
+      <w:r>
+        <w:t>Logins</w:t>
+      </w:r>
+      <w:bookmarkEnd w:id="11"/>
+    </w:p>
+    <w:p>
+      <w:r>
+        <w:t>Zawiera informacje o dacie i godzinie logowania kuriera do systemu.</w:t>
+      </w:r>
+    </w:p>
+    <w:p>
+      <w:pPr>
+        <w:pStyle w:val="Nagwek3"/>
+      </w:pPr>
+      <w:bookmarkStart w:id="12" w:name="_Toc317699083"/>
+      <w:r>
+        <w:t>Parcels</w:t>
+      </w:r>
+      <w:bookmarkEnd w:id="12"/>
+    </w:p>
+    <w:p>
+      <w:r>
+        <w:t>Tabela opisująca paczki, które trafiają do firmy kurierskiej. Zawiera następujące informacje: waga paczki, kiedy była wysłana, informację czy została już dostarczona, odnośnik do klienta, który nadał paczkę oraz odnośnik do klienta, który jest adresatem paczki, cena jaka została uiszczona za paczkę, odnośnik do kuriera, który ma ją dostarczyć (jeśli już jakiś został przypisany) oraz typ paczki (list, paczka zwykła, paczka delikatna</w:t>
+      </w:r>
+      <w:r>
+        <w:t xml:space="preserve"> itp.</w:t>
+      </w:r>
+      <w:r>
+        <w:t>)</w:t>
+      </w:r>
+      <w:r>
+        <w:t>.</w:t>
+      </w:r>
+    </w:p>
+    <w:p>
+      <w:pPr>
+        <w:pStyle w:val="Nagwek3"/>
+      </w:pPr>
+      <w:bookmarkStart w:id="13" w:name="_Toc317699084"/>
       <w:r>
         <w:lastRenderedPageBreak/>
-        <w:t>Logins</w:t>
-      </w:r>
-      <w:bookmarkEnd w:id="11"/>
-      <w:proofErr w:type="spellEnd"/>
-    </w:p>
-    <w:p>
-      <w:r>
-        <w:t>Zawiera informacje o dacie i godzinie logowania kuriera do systemu.</w:t>
+        <w:t>ParcelType</w:t>
+      </w:r>
+      <w:bookmarkEnd w:id="13"/>
+    </w:p>
+    <w:p>
+      <w:r>
+        <w:t>Tabela wymieniająca typy paczek np. list, paczka zwykła, paczka delikatna</w:t>
+      </w:r>
+      <w:r>
+        <w:t>.</w:t>
       </w:r>
     </w:p>
     <w:p>
       <w:pPr>
         <w:pStyle w:val="Nagwek3"/>
       </w:pPr>
-      <w:bookmarkStart w:id="12" w:name="_Toc317699083"/>
-      <w:proofErr w:type="spellStart"/>
-      <w:r>
-        <w:t>Parcels</w:t>
-      </w:r>
-      <w:bookmarkEnd w:id="12"/>
-      <w:proofErr w:type="spellEnd"/>
-    </w:p>
-    <w:p>
-      <w:r>
-        <w:t>Tabela opisująca paczki, które trafiają do firmy kurierskiej. Zawiera następujące informacje: waga paczki, kiedy była wysłana, informację czy została już dostarczona, odnośnik do klienta, który nadał paczkę oraz odnośnik do klienta, który jest adresatem paczki, cena jaka została uiszczona za paczkę, odnośnik do kuriera, który ma ją dostarczyć (jeśli już jakiś został przypisany) oraz typ paczki (list, paczka zwykła, paczka delikatna</w:t>
-      </w:r>
-      <w:r>
-        <w:t xml:space="preserve"> itp.</w:t>
-      </w:r>
-      <w:r>
-        <w:t>)</w:t>
+      <w:bookmarkStart w:id="14" w:name="_Toc317699085"/>
+      <w:r>
+        <w:t>Customers</w:t>
+      </w:r>
+      <w:bookmarkEnd w:id="14"/>
+    </w:p>
+    <w:p>
+      <w:r>
+        <w:t>Tabela opisująca klientów</w:t>
+      </w:r>
+      <w:r>
+        <w:t xml:space="preserve">. Zawiera następujące informacje: </w:t>
+      </w:r>
+      <w:r>
+        <w:t>imię</w:t>
+      </w:r>
+      <w:r>
+        <w:t>, nazwisko, miasto, ulicę, kod pocztowy, numer budynku i numer mieszkania (jeśli istnieje)</w:t>
       </w:r>
       <w:r>
         <w:t>.</w:t>
       </w:r>
     </w:p>
-    <w:p>
-      <w:pPr>
-        <w:pStyle w:val="Nagwek3"/>
-      </w:pPr>
-      <w:bookmarkStart w:id="13" w:name="_Toc317699084"/>
-      <w:proofErr w:type="spellStart"/>
-      <w:r>
-        <w:t>ParcelType</w:t>
-      </w:r>
-      <w:bookmarkEnd w:id="13"/>
-      <w:proofErr w:type="spellEnd"/>
-    </w:p>
-    <w:p>
-      <w:r>
-        <w:t>Tabela wymieniająca typy paczek np. list, paczka zwykła, paczka delikatna</w:t>
-      </w:r>
-      <w:r>
-        <w:t>.</w:t>
-      </w:r>
-    </w:p>
-    <w:p>
-      <w:pPr>
-        <w:pStyle w:val="Nagwek3"/>
-      </w:pPr>
-      <w:bookmarkStart w:id="14" w:name="_Toc317699085"/>
-      <w:proofErr w:type="spellStart"/>
-      <w:r>
-        <w:t>Customers</w:t>
-      </w:r>
-      <w:bookmarkEnd w:id="14"/>
-      <w:proofErr w:type="spellEnd"/>
-    </w:p>
-    <w:p>
-      <w:r>
-        <w:t>Tabela opisująca klientów</w:t>
-      </w:r>
-      <w:r>
-        <w:t xml:space="preserve">. Zawiera następujące informacje: </w:t>
-      </w:r>
-      <w:r>
-        <w:t>imię</w:t>
-      </w:r>
-      <w:r>
-        <w:t>, nazwisko, miasto, ulicę, kod pocztowy, numer budynku i numer mieszkania (jeśli istnieje)</w:t>
-      </w:r>
-      <w:r>
-        <w:t>.</w:t>
-      </w:r>
-    </w:p>
-    <w:p>
-      <w:bookmarkStart w:id="15" w:name="_GoBack"/>
+    <w:p/>
+    <w:p>
+      <w:pPr>
+        <w:pStyle w:val="Nagwek1"/>
+      </w:pPr>
+      <w:bookmarkStart w:id="15" w:name="_Toc317699086"/>
+      <w:r>
+        <w:t>Słownik danych</w:t>
+      </w:r>
       <w:bookmarkEnd w:id="15"/>
-    </w:p>
-    <w:p>
-      <w:pPr>
-        <w:pStyle w:val="Nagwek1"/>
-      </w:pPr>
-      <w:bookmarkStart w:id="16" w:name="_Toc317699086"/>
-      <w:r>
-        <w:t>Słownik danych</w:t>
-      </w:r>
-      <w:bookmarkEnd w:id="16"/>
     </w:p>
     <w:p>
       <w:pPr>
@@ -3128,23 +3031,7 @@
         </w:numPr>
       </w:pPr>
       <w:r>
-        <w:t xml:space="preserve">Log – krótka informacja dotycząca zapisana w pliku z rozszerzeniem .log dotycząca konkretnego zdarzenia zaistniałego pomiędzy klientem, a serwerem. Powinna składać się co najmniej z czasu zaistniałego zdarzenia (podanego w formacie </w:t>
-      </w:r>
-      <w:proofErr w:type="spellStart"/>
-      <w:r>
-        <w:t>timestamp</w:t>
-      </w:r>
-      <w:proofErr w:type="spellEnd"/>
-      <w:r>
-        <w:t xml:space="preserve">, lub „dzień-miesiąc-rok </w:t>
-      </w:r>
-      <w:proofErr w:type="spellStart"/>
-      <w:r>
-        <w:t>godzina:minuta:sekunda</w:t>
-      </w:r>
-      <w:proofErr w:type="spellEnd"/>
-      <w:r>
-        <w:t>, przy czym godzina jest podana w formacie 24-godzinnym, a każda ze zmiennych poza rokiem, składa się z dwóch cyfr) oraz krótkiego opisu zdarzenia zapisanego w języku angielskim, np.</w:t>
+        <w:t>Log – krótka informacja dotycząca zapisana w pliku z rozszerzeniem .log dotycząca konkretnego zdarzenia zaistniałego pomiędzy klientem, a serwerem. Powinna składać się co najmniej z czasu zaistniałego zdarzenia (podanego w formacie timestamp, lub „dzień-miesiąc-rok godzina:minuta:sekunda, przy czym godzina jest podana w formacie 24-godzinnym, a każda ze zmiennych poza rokiem, składa się z dwóch cyfr) oraz krótkiego opisu zdarzenia zapisanego w języku angielskim, np.</w:t>
       </w:r>
     </w:p>
     <w:p>
@@ -3156,23 +3043,7 @@
         </w:numPr>
       </w:pPr>
       <w:r>
-        <w:t xml:space="preserve">02-01-2012 13:06:59 User </w:t>
-      </w:r>
-      <w:proofErr w:type="spellStart"/>
-      <w:r>
-        <w:t>kjanow</w:t>
-      </w:r>
-      <w:proofErr w:type="spellEnd"/>
-      <w:r>
-        <w:t xml:space="preserve"> </w:t>
-      </w:r>
-      <w:proofErr w:type="spellStart"/>
-      <w:r>
-        <w:t>logged</w:t>
-      </w:r>
-      <w:proofErr w:type="spellEnd"/>
-      <w:r>
-        <w:t xml:space="preserve"> in</w:t>
+        <w:t>02-01-2012 13:06:59 User kjanow logged in</w:t>
       </w:r>
     </w:p>
     <w:p>
@@ -3190,35 +3061,7 @@
         <w:rPr>
           <w:lang w:val="en-US"/>
         </w:rPr>
-        <w:t xml:space="preserve">02-01-2012 13:07:20 User </w:t>
-      </w:r>
-      <w:proofErr w:type="spellStart"/>
-      <w:r>
-        <w:rPr>
-          <w:lang w:val="en-US"/>
-        </w:rPr>
-        <w:t>kjanow</w:t>
-      </w:r>
-      <w:proofErr w:type="spellEnd"/>
-      <w:r>
-        <w:rPr>
-          <w:lang w:val="en-US"/>
-        </w:rPr>
-        <w:t xml:space="preserve"> requested data concerning </w:t>
-      </w:r>
-      <w:proofErr w:type="spellStart"/>
-      <w:r>
-        <w:rPr>
-          <w:lang w:val="en-US"/>
-        </w:rPr>
-        <w:t>numer</w:t>
-      </w:r>
-      <w:proofErr w:type="spellEnd"/>
-      <w:r>
-        <w:rPr>
-          <w:lang w:val="en-US"/>
-        </w:rPr>
-        <w:t xml:space="preserve"> of parcels</w:t>
+        <w:t>02-01-2012 13:07:20 User kjanow requested data concerning numer of parcels</w:t>
       </w:r>
     </w:p>
     <w:p>
@@ -3236,21 +3079,7 @@
         <w:rPr>
           <w:lang w:val="en-US"/>
         </w:rPr>
-        <w:t xml:space="preserve">02-01-2012 13:07:21 Server provided </w:t>
-      </w:r>
-      <w:proofErr w:type="spellStart"/>
-      <w:r>
-        <w:rPr>
-          <w:lang w:val="en-US"/>
-        </w:rPr>
-        <w:t>kjanow</w:t>
-      </w:r>
-      <w:proofErr w:type="spellEnd"/>
-      <w:r>
-        <w:rPr>
-          <w:lang w:val="en-US"/>
-        </w:rPr>
-        <w:t xml:space="preserve"> with requested data</w:t>
+        <w:t>02-01-2012 13:07:21 Server provided kjanow with requested data</w:t>
       </w:r>
     </w:p>
     <w:p>
@@ -3285,6 +3114,40 @@
       <w:r>
         <w:t>będąca nadawcą, lub odbiorcą paczki.</w:t>
       </w:r>
+    </w:p>
+    <w:p>
+      <w:pPr>
+        <w:pStyle w:val="Nagwek1"/>
+      </w:pPr>
+      <w:r>
+        <w:t>Załączniki</w:t>
+      </w:r>
+    </w:p>
+    <w:p>
+      <w:pPr>
+        <w:pStyle w:val="Akapitzlist"/>
+        <w:numPr>
+          <w:ilvl w:val="0"/>
+          <w:numId w:val="7"/>
+        </w:numPr>
+      </w:pPr>
+      <w:r>
+        <w:t>Polecenia serwera</w:t>
+      </w:r>
+    </w:p>
+    <w:p>
+      <w:pPr>
+        <w:pStyle w:val="Akapitzlist"/>
+        <w:numPr>
+          <w:ilvl w:val="0"/>
+          <w:numId w:val="7"/>
+        </w:numPr>
+      </w:pPr>
+      <w:r>
+        <w:t>Zapytania klienta</w:t>
+      </w:r>
+      <w:bookmarkStart w:id="16" w:name="_GoBack"/>
+      <w:bookmarkEnd w:id="16"/>
     </w:p>
     <w:sectPr>
       <w:headerReference w:type="default" r:id="rId11"/>
@@ -3401,11 +3264,9 @@
     <w:pPr>
       <w:pStyle w:val="Nagwek"/>
     </w:pPr>
-    <w:proofErr w:type="spellStart"/>
     <w:r>
       <w:t>AndCourier</w:t>
     </w:r>
-    <w:proofErr w:type="spellEnd"/>
     <w:r>
       <w:ptab w:relativeTo="margin" w:alignment="center" w:leader="none"/>
     </w:r>
@@ -3793,6 +3654,95 @@
     </w:lvl>
   </w:abstractNum>
   <w:abstractNum w:abstractNumId="4">
+    <w:nsid w:val="326E502C"/>
+    <w:multiLevelType w:val="hybridMultilevel"/>
+    <w:tmpl w:val="66BE1814"/>
+    <w:lvl w:ilvl="0" w:tplc="0415000F">
+      <w:start w:val="1"/>
+      <w:numFmt w:val="decimal"/>
+      <w:lvlText w:val="%1."/>
+      <w:lvlJc w:val="left"/>
+      <w:pPr>
+        <w:ind w:left="720" w:hanging="360"/>
+      </w:pPr>
+      <w:rPr>
+        <w:rFonts w:hint="default"/>
+      </w:rPr>
+    </w:lvl>
+    <w:lvl w:ilvl="1" w:tplc="04150019" w:tentative="1">
+      <w:start w:val="1"/>
+      <w:numFmt w:val="lowerLetter"/>
+      <w:lvlText w:val="%2."/>
+      <w:lvlJc w:val="left"/>
+      <w:pPr>
+        <w:ind w:left="1440" w:hanging="360"/>
+      </w:pPr>
+    </w:lvl>
+    <w:lvl w:ilvl="2" w:tplc="0415001B" w:tentative="1">
+      <w:start w:val="1"/>
+      <w:numFmt w:val="lowerRoman"/>
+      <w:lvlText w:val="%3."/>
+      <w:lvlJc w:val="right"/>
+      <w:pPr>
+        <w:ind w:left="2160" w:hanging="180"/>
+      </w:pPr>
+    </w:lvl>
+    <w:lvl w:ilvl="3" w:tplc="0415000F" w:tentative="1">
+      <w:start w:val="1"/>
+      <w:numFmt w:val="decimal"/>
+      <w:lvlText w:val="%4."/>
+      <w:lvlJc w:val="left"/>
+      <w:pPr>
+        <w:ind w:left="2880" w:hanging="360"/>
+      </w:pPr>
+    </w:lvl>
+    <w:lvl w:ilvl="4" w:tplc="04150019" w:tentative="1">
+      <w:start w:val="1"/>
+      <w:numFmt w:val="lowerLetter"/>
+      <w:lvlText w:val="%5."/>
+      <w:lvlJc w:val="left"/>
+      <w:pPr>
+        <w:ind w:left="3600" w:hanging="360"/>
+      </w:pPr>
+    </w:lvl>
+    <w:lvl w:ilvl="5" w:tplc="0415001B" w:tentative="1">
+      <w:start w:val="1"/>
+      <w:numFmt w:val="lowerRoman"/>
+      <w:lvlText w:val="%6."/>
+      <w:lvlJc w:val="right"/>
+      <w:pPr>
+        <w:ind w:left="4320" w:hanging="180"/>
+      </w:pPr>
+    </w:lvl>
+    <w:lvl w:ilvl="6" w:tplc="0415000F" w:tentative="1">
+      <w:start w:val="1"/>
+      <w:numFmt w:val="decimal"/>
+      <w:lvlText w:val="%7."/>
+      <w:lvlJc w:val="left"/>
+      <w:pPr>
+        <w:ind w:left="5040" w:hanging="360"/>
+      </w:pPr>
+    </w:lvl>
+    <w:lvl w:ilvl="7" w:tplc="04150019" w:tentative="1">
+      <w:start w:val="1"/>
+      <w:numFmt w:val="lowerLetter"/>
+      <w:lvlText w:val="%8."/>
+      <w:lvlJc w:val="left"/>
+      <w:pPr>
+        <w:ind w:left="5760" w:hanging="360"/>
+      </w:pPr>
+    </w:lvl>
+    <w:lvl w:ilvl="8" w:tplc="0415001B" w:tentative="1">
+      <w:start w:val="1"/>
+      <w:numFmt w:val="lowerRoman"/>
+      <w:lvlText w:val="%9."/>
+      <w:lvlJc w:val="right"/>
+      <w:pPr>
+        <w:ind w:left="6480" w:hanging="180"/>
+      </w:pPr>
+    </w:lvl>
+  </w:abstractNum>
+  <w:abstractNum w:abstractNumId="5">
     <w:nsid w:val="4138405B"/>
     <w:multiLevelType w:val="hybridMultilevel"/>
     <w:tmpl w:val="F288EC5E"/>
@@ -3881,7 +3831,7 @@
       </w:pPr>
     </w:lvl>
   </w:abstractNum>
-  <w:abstractNum w:abstractNumId="5">
+  <w:abstractNum w:abstractNumId="6">
     <w:nsid w:val="431A73FB"/>
     <w:multiLevelType w:val="hybridMultilevel"/>
     <w:tmpl w:val="EB2824FC"/>
@@ -3974,19 +3924,22 @@
     <w:abstractNumId w:val="1"/>
   </w:num>
   <w:num w:numId="2">
-    <w:abstractNumId w:val="5"/>
+    <w:abstractNumId w:val="6"/>
   </w:num>
   <w:num w:numId="3">
     <w:abstractNumId w:val="2"/>
   </w:num>
   <w:num w:numId="4">
-    <w:abstractNumId w:val="4"/>
+    <w:abstractNumId w:val="5"/>
   </w:num>
   <w:num w:numId="5">
     <w:abstractNumId w:val="3"/>
   </w:num>
   <w:num w:numId="6">
     <w:abstractNumId w:val="0"/>
+  </w:num>
+  <w:num w:numId="7">
+    <w:abstractNumId w:val="4"/>
   </w:num>
 </w:numbering>
 </file>
@@ -5245,8 +5198,8 @@
   </w:compat>
   <w:rsids>
     <w:rsidRoot w:val="00A16AF8"/>
-    <w:rsid w:val="0094707B"/>
     <w:rsid w:val="00A16AF8"/>
+    <w:rsid w:val="00B95CD1"/>
   </w:rsids>
   <m:mathPr>
     <m:mathFont m:val="Cambria Math"/>
@@ -5996,7 +5949,7 @@
 </file>
 
 <file path=customXml/itemProps2.xml><?xml version="1.0" encoding="utf-8"?>
-<ds:datastoreItem xmlns:ds="http://schemas.openxmlformats.org/officeDocument/2006/customXml" ds:itemID="{619C96A6-6A15-4F3F-8900-33000DA756F3}">
+<ds:datastoreItem xmlns:ds="http://schemas.openxmlformats.org/officeDocument/2006/customXml" ds:itemID="{8531D683-FB74-4863-BBB7-0AD6419A6D03}">
   <ds:schemaRefs>
     <ds:schemaRef ds:uri="http://schemas.openxmlformats.org/officeDocument/2006/bibliography"/>
   </ds:schemaRefs>

</xml_diff>

<commit_message>
Utworzenie instrukcji obsługi dla serwera
</commit_message>
<xml_diff>
--- a/Documentation/Dokumentacja.docx
+++ b/Documentation/Dokumentacja.docx
@@ -10,6 +10,7 @@
           <w:docPartUnique/>
         </w:docPartObj>
       </w:sdtPr>
+      <w:sdtEndPr/>
       <w:sdtContent>
         <w:p>
           <w:r>
@@ -90,6 +91,7 @@
                                   <w:dataBinding w:prefixMappings="xmlns:ns0='http://schemas.openxmlformats.org/package/2006/metadata/core-properties' xmlns:ns1='http://purl.org/dc/elements/1.1/'" w:xpath="/ns0:coreProperties[1]/ns1:title[1]" w:storeItemID="{6C3C8BC8-F283-45AE-878A-BAB7291924A1}"/>
                                   <w:text/>
                                 </w:sdtPr>
+                                <w:sdtEndPr/>
                                 <w:sdtContent>
                                   <w:p>
                                     <w:pPr>
@@ -101,6 +103,7 @@
                                         <w:szCs w:val="84"/>
                                       </w:rPr>
                                     </w:pPr>
+                                    <w:proofErr w:type="spellStart"/>
                                     <w:r>
                                       <w:rPr>
                                         <w:rFonts w:asciiTheme="majorHAnsi" w:eastAsiaTheme="majorEastAsia" w:hAnsiTheme="majorHAnsi" w:cstheme="majorBidi"/>
@@ -110,6 +113,7 @@
                                       </w:rPr>
                                       <w:t>AndCourier</w:t>
                                     </w:r>
+                                    <w:proofErr w:type="spellEnd"/>
                                   </w:p>
                                 </w:sdtContent>
                               </w:sdt>
@@ -149,6 +153,7 @@
                             <w:dataBinding w:prefixMappings="xmlns:ns0='http://schemas.openxmlformats.org/package/2006/metadata/core-properties' xmlns:ns1='http://purl.org/dc/elements/1.1/'" w:xpath="/ns0:coreProperties[1]/ns1:title[1]" w:storeItemID="{6C3C8BC8-F283-45AE-878A-BAB7291924A1}"/>
                             <w:text/>
                           </w:sdtPr>
+                          <w:sdtEndPr/>
                           <w:sdtContent>
                             <w:p>
                               <w:pPr>
@@ -160,6 +165,7 @@
                                   <w:szCs w:val="84"/>
                                 </w:rPr>
                               </w:pPr>
+                              <w:proofErr w:type="spellStart"/>
                               <w:r>
                                 <w:rPr>
                                   <w:rFonts w:asciiTheme="majorHAnsi" w:eastAsiaTheme="majorEastAsia" w:hAnsiTheme="majorHAnsi" w:cstheme="majorBidi"/>
@@ -169,6 +175,7 @@
                                 </w:rPr>
                                 <w:t>AndCourier</w:t>
                               </w:r>
+                              <w:proofErr w:type="spellEnd"/>
                             </w:p>
                           </w:sdtContent>
                         </w:sdt>
@@ -273,6 +280,7 @@
                                   <w:dataBinding w:prefixMappings="xmlns:ns0='http://schemas.openxmlformats.org/officeDocument/2006/extended-properties'" w:xpath="/ns0:Properties[1]/ns0:Company[1]" w:storeItemID="{6668398D-A668-4E3E-A5EB-62B293D839F1}"/>
                                   <w:text/>
                                 </w:sdtPr>
+                                <w:sdtEndPr/>
                                 <w:sdtContent>
                                   <w:p>
                                     <w:pPr>
@@ -317,6 +325,7 @@
                                   <w:dataBinding w:prefixMappings="xmlns:ns0='http://schemas.microsoft.com/office/2006/coverPageProps'" w:xpath="/ns0:CoverPageProperties[1]/ns0:CompanyAddress[1]" w:storeItemID="{55AF091B-3C7A-41E3-B477-F2FDAA23CFDA}"/>
                                   <w:text w:multiLine="1"/>
                                 </w:sdtPr>
+                                <w:sdtEndPr/>
                                 <w:sdtContent>
                                   <w:p>
                                     <w:pPr>
@@ -361,6 +370,7 @@
                                   <w:dataBinding w:prefixMappings="xmlns:ns0='http://schemas.microsoft.com/office/2006/coverPageProps'" w:xpath="/ns0:CoverPageProperties[1]/ns0:CompanyPhone[1]" w:storeItemID="{55AF091B-3C7A-41E3-B477-F2FDAA23CFDA}"/>
                                   <w:text/>
                                 </w:sdtPr>
+                                <w:sdtEndPr/>
                                 <w:sdtContent>
                                   <w:p>
                                     <w:pPr>
@@ -405,6 +415,7 @@
                                   <w:dataBinding w:prefixMappings="xmlns:ns0='http://schemas.microsoft.com/office/2006/coverPageProps'" w:xpath="/ns0:CoverPageProperties[1]/ns0:CompanyFax[1]" w:storeItemID="{55AF091B-3C7A-41E3-B477-F2FDAA23CFDA}"/>
                                   <w:text/>
                                 </w:sdtPr>
+                                <w:sdtEndPr/>
                                 <w:sdtContent>
                                   <w:p>
                                     <w:pPr>
@@ -453,6 +464,7 @@
                                     <w:calendar w:val="gregorian"/>
                                   </w:date>
                                 </w:sdtPr>
+                                <w:sdtEndPr/>
                                 <w:sdtContent>
                                   <w:p>
                                     <w:pPr>
@@ -526,6 +538,7 @@
                             <w:dataBinding w:prefixMappings="xmlns:ns0='http://schemas.openxmlformats.org/officeDocument/2006/extended-properties'" w:xpath="/ns0:Properties[1]/ns0:Company[1]" w:storeItemID="{6668398D-A668-4E3E-A5EB-62B293D839F1}"/>
                             <w:text/>
                           </w:sdtPr>
+                          <w:sdtEndPr/>
                           <w:sdtContent>
                             <w:p>
                               <w:pPr>
@@ -570,6 +583,7 @@
                             <w:dataBinding w:prefixMappings="xmlns:ns0='http://schemas.microsoft.com/office/2006/coverPageProps'" w:xpath="/ns0:CoverPageProperties[1]/ns0:CompanyAddress[1]" w:storeItemID="{55AF091B-3C7A-41E3-B477-F2FDAA23CFDA}"/>
                             <w:text w:multiLine="1"/>
                           </w:sdtPr>
+                          <w:sdtEndPr/>
                           <w:sdtContent>
                             <w:p>
                               <w:pPr>
@@ -614,6 +628,7 @@
                             <w:dataBinding w:prefixMappings="xmlns:ns0='http://schemas.microsoft.com/office/2006/coverPageProps'" w:xpath="/ns0:CoverPageProperties[1]/ns0:CompanyPhone[1]" w:storeItemID="{55AF091B-3C7A-41E3-B477-F2FDAA23CFDA}"/>
                             <w:text/>
                           </w:sdtPr>
+                          <w:sdtEndPr/>
                           <w:sdtContent>
                             <w:p>
                               <w:pPr>
@@ -658,6 +673,7 @@
                             <w:dataBinding w:prefixMappings="xmlns:ns0='http://schemas.microsoft.com/office/2006/coverPageProps'" w:xpath="/ns0:CoverPageProperties[1]/ns0:CompanyFax[1]" w:storeItemID="{55AF091B-3C7A-41E3-B477-F2FDAA23CFDA}"/>
                             <w:text/>
                           </w:sdtPr>
+                          <w:sdtEndPr/>
                           <w:sdtContent>
                             <w:p>
                               <w:pPr>
@@ -706,6 +722,7 @@
                               <w:calendar w:val="gregorian"/>
                             </w:date>
                           </w:sdtPr>
+                          <w:sdtEndPr/>
                           <w:sdtContent>
                             <w:p>
                               <w:pPr>
@@ -864,6 +881,7 @@
                                   <w:dataBinding w:prefixMappings="xmlns:ns0='http://schemas.microsoft.com/office/2006/coverPageProps'" w:xpath="/ns0:CoverPageProperties[1]/ns0:Abstract[1]" w:storeItemID="{55AF091B-3C7A-41E3-B477-F2FDAA23CFDA}"/>
                                   <w:text/>
                                 </w:sdtPr>
+                                <w:sdtEndPr/>
                                 <w:sdtContent>
                                   <w:p>
                                     <w:pPr>
@@ -957,6 +975,7 @@
                             <w:dataBinding w:prefixMappings="xmlns:ns0='http://schemas.microsoft.com/office/2006/coverPageProps'" w:xpath="/ns0:CoverPageProperties[1]/ns0:Abstract[1]" w:storeItemID="{55AF091B-3C7A-41E3-B477-F2FDAA23CFDA}"/>
                             <w:text/>
                           </w:sdtPr>
+                          <w:sdtEndPr/>
                           <w:sdtContent>
                             <w:p>
                               <w:pPr>
@@ -1292,10 +1311,11 @@
       <w:pPr>
         <w:pStyle w:val="Tytu"/>
       </w:pPr>
-      <w:r>
-        <w:lastRenderedPageBreak/>
+      <w:proofErr w:type="spellStart"/>
+      <w:r>
         <w:t>AndCourier</w:t>
       </w:r>
+      <w:proofErr w:type="spellEnd"/>
     </w:p>
     <w:p>
       <w:pPr>
@@ -1319,20 +1339,21 @@
     </w:p>
     <w:sdt>
       <w:sdtPr>
+        <w:rPr>
+          <w:rFonts w:asciiTheme="minorHAnsi" w:eastAsiaTheme="minorEastAsia" w:hAnsiTheme="minorHAnsi" w:cstheme="minorBidi"/>
+          <w:b w:val="0"/>
+          <w:bCs w:val="0"/>
+          <w:color w:val="auto"/>
+          <w:sz w:val="22"/>
+          <w:szCs w:val="22"/>
+        </w:rPr>
         <w:id w:val="1196422161"/>
         <w:docPartObj>
           <w:docPartGallery w:val="Table of Contents"/>
           <w:docPartUnique/>
         </w:docPartObj>
       </w:sdtPr>
-      <w:sdtEndPr>
-        <w:rPr>
-          <w:rFonts w:asciiTheme="minorHAnsi" w:eastAsiaTheme="minorEastAsia" w:hAnsiTheme="minorHAnsi" w:cstheme="minorBidi"/>
-          <w:color w:val="auto"/>
-          <w:sz w:val="22"/>
-          <w:szCs w:val="22"/>
-        </w:rPr>
-      </w:sdtEndPr>
+      <w:sdtEndPr/>
       <w:sdtContent>
         <w:p>
           <w:pPr>
@@ -2513,7 +2534,6 @@
       </w:pPr>
       <w:bookmarkStart w:id="0" w:name="_Toc317699071"/>
       <w:r>
-        <w:lastRenderedPageBreak/>
         <w:t>Opis projektu</w:t>
       </w:r>
       <w:bookmarkEnd w:id="0"/>
@@ -2531,11 +2551,16 @@
           <w:numId w:val="1"/>
         </w:numPr>
       </w:pPr>
+      <w:proofErr w:type="spellStart"/>
       <w:r>
         <w:t>A</w:t>
       </w:r>
       <w:r>
-        <w:t>ndCourier Serv</w:t>
+        <w:t>ndCourier</w:t>
+      </w:r>
+      <w:proofErr w:type="spellEnd"/>
+      <w:r>
+        <w:t xml:space="preserve"> Serv</w:t>
       </w:r>
       <w:r>
         <w:t>er udostępniający</w:t>
@@ -2555,7 +2580,15 @@
         <w:t xml:space="preserve">Ponadto serwer </w:t>
       </w:r>
       <w:r>
-        <w:t>sam jest w stanie utworzyć bazę danych na serwerze MySQL, którą później będzie zarządzał.</w:t>
+        <w:t xml:space="preserve">sam jest w stanie utworzyć bazę danych na serwerze </w:t>
+      </w:r>
+      <w:proofErr w:type="spellStart"/>
+      <w:r>
+        <w:t>MySQL</w:t>
+      </w:r>
+      <w:proofErr w:type="spellEnd"/>
+      <w:r>
+        <w:t>, którą później będzie zarządzał.</w:t>
       </w:r>
     </w:p>
     <w:p>
@@ -2566,8 +2599,13 @@
           <w:numId w:val="1"/>
         </w:numPr>
       </w:pPr>
-      <w:r>
-        <w:t>AndCourier Client</w:t>
+      <w:proofErr w:type="spellStart"/>
+      <w:r>
+        <w:t>AndCourier</w:t>
+      </w:r>
+      <w:proofErr w:type="spellEnd"/>
+      <w:r>
+        <w:t xml:space="preserve"> Client</w:t>
       </w:r>
       <w:r>
         <w:t xml:space="preserve"> b</w:t>
@@ -2591,10 +2629,15 @@
       </w:pPr>
       <w:bookmarkStart w:id="1" w:name="_Toc317699072"/>
       <w:r>
-        <w:t>Wymagania serwera</w:t>
-      </w:r>
-      <w:r>
-        <w:t xml:space="preserve"> AndCourier Server</w:t>
+        <w:t xml:space="preserve">Wymagania serwera </w:t>
+      </w:r>
+      <w:proofErr w:type="spellStart"/>
+      <w:r>
+        <w:t>AndCourier</w:t>
+      </w:r>
+      <w:proofErr w:type="spellEnd"/>
+      <w:r>
+        <w:t xml:space="preserve"> Server</w:t>
       </w:r>
       <w:bookmarkEnd w:id="1"/>
     </w:p>
@@ -2617,10 +2660,10 @@
         </w:numPr>
       </w:pPr>
       <w:r>
-        <w:t xml:space="preserve">Możliwość obsługi </w:t>
-      </w:r>
-      <w:r>
-        <w:t xml:space="preserve">podstawowych funkcji </w:t>
+        <w:t>Możliwość obsługi</w:t>
+      </w:r>
+      <w:r>
+        <w:t xml:space="preserve"> </w:t>
       </w:r>
       <w:r>
         <w:t>serwera z konsoli, dzięki czemu możliwa będzie obsługa przy połączeniu za pomocą protokołu SSH.</w:t>
@@ -2635,7 +2678,21 @@
         </w:numPr>
       </w:pPr>
       <w:r>
-        <w:t>Serwer obsługuje polecenia opisane w załączniku nr 1: „Polecenia serwera”.</w:t>
+        <w:t>Serwer obsługuje polecenia opisane w zał</w:t>
+      </w:r>
+      <w:r>
+        <w:t>ączniku nr 1: „</w:t>
+      </w:r>
+      <w:proofErr w:type="spellStart"/>
+      <w:r>
+        <w:t>AndCourier</w:t>
+      </w:r>
+      <w:proofErr w:type="spellEnd"/>
+      <w:r>
+        <w:t xml:space="preserve"> Server – instrukcja obsługi</w:t>
+      </w:r>
+      <w:r>
+        <w:t>”.</w:t>
       </w:r>
     </w:p>
     <w:p>
@@ -2659,7 +2716,15 @@
         </w:numPr>
       </w:pPr>
       <w:r>
-        <w:t>Serwer sam jest w stanie zbudować potrzebną mu bazę danych na udostępnionym mu serwerze MySQL.</w:t>
+        <w:t xml:space="preserve">Serwer sam jest w stanie zbudować potrzebną mu bazę danych na udostępnionym mu serwerze </w:t>
+      </w:r>
+      <w:proofErr w:type="spellStart"/>
+      <w:r>
+        <w:t>MySQL</w:t>
+      </w:r>
+      <w:proofErr w:type="spellEnd"/>
+      <w:r>
+        <w:t>.</w:t>
       </w:r>
     </w:p>
     <w:p>
@@ -2711,7 +2776,15 @@
         </w:numPr>
       </w:pPr>
       <w:r>
-        <w:t>Dostęp do serwera MySQL.</w:t>
+        <w:t xml:space="preserve">Dostęp do serwera </w:t>
+      </w:r>
+      <w:proofErr w:type="spellStart"/>
+      <w:r>
+        <w:t>MySQL</w:t>
+      </w:r>
+      <w:proofErr w:type="spellEnd"/>
+      <w:r>
+        <w:t>.</w:t>
       </w:r>
     </w:p>
     <w:p>
@@ -2756,7 +2829,15 @@
       </w:pPr>
       <w:bookmarkStart w:id="4" w:name="_Toc317699075"/>
       <w:r>
-        <w:t>Wymagania klienta AndCourier Client</w:t>
+        <w:t xml:space="preserve">Wymagania klienta </w:t>
+      </w:r>
+      <w:proofErr w:type="spellStart"/>
+      <w:r>
+        <w:t>AndCourier</w:t>
+      </w:r>
+      <w:proofErr w:type="spellEnd"/>
+      <w:r>
+        <w:t xml:space="preserve"> Client</w:t>
       </w:r>
       <w:bookmarkEnd w:id="4"/>
     </w:p>
@@ -2798,7 +2879,6 @@
       </w:pPr>
       <w:bookmarkStart w:id="7" w:name="_Toc317699078"/>
       <w:r>
-        <w:lastRenderedPageBreak/>
         <w:t>Baza danych</w:t>
       </w:r>
       <w:bookmarkEnd w:id="7"/>
@@ -2877,15 +2957,9 @@
     <w:p>
       <w:pPr>
         <w:pStyle w:val="Nagwek2"/>
-        <w:rPr>
-          <w:lang w:val="en-US"/>
-        </w:rPr>
       </w:pPr>
       <w:bookmarkStart w:id="9" w:name="_Toc317699080"/>
       <w:r>
-        <w:rPr>
-          <w:lang w:val="en-US"/>
-        </w:rPr>
         <w:t>Opis danych</w:t>
       </w:r>
       <w:bookmarkEnd w:id="9"/>
@@ -2895,10 +2969,12 @@
         <w:pStyle w:val="Nagwek3"/>
       </w:pPr>
       <w:bookmarkStart w:id="10" w:name="_Toc317699081"/>
+      <w:proofErr w:type="spellStart"/>
       <w:r>
         <w:t>Couriers</w:t>
       </w:r>
       <w:bookmarkEnd w:id="10"/>
+      <w:proofErr w:type="spellEnd"/>
     </w:p>
     <w:p>
       <w:r>
@@ -2919,10 +2995,12 @@
         <w:pStyle w:val="Nagwek3"/>
       </w:pPr>
       <w:bookmarkStart w:id="11" w:name="_Toc317699082"/>
+      <w:proofErr w:type="spellStart"/>
       <w:r>
         <w:t>Logins</w:t>
       </w:r>
       <w:bookmarkEnd w:id="11"/>
+      <w:proofErr w:type="spellEnd"/>
     </w:p>
     <w:p>
       <w:r>
@@ -2934,10 +3012,12 @@
         <w:pStyle w:val="Nagwek3"/>
       </w:pPr>
       <w:bookmarkStart w:id="12" w:name="_Toc317699083"/>
+      <w:proofErr w:type="spellStart"/>
       <w:r>
         <w:t>Parcels</w:t>
       </w:r>
       <w:bookmarkEnd w:id="12"/>
+      <w:proofErr w:type="spellEnd"/>
     </w:p>
     <w:p>
       <w:r>
@@ -2958,11 +3038,12 @@
         <w:pStyle w:val="Nagwek3"/>
       </w:pPr>
       <w:bookmarkStart w:id="13" w:name="_Toc317699084"/>
-      <w:r>
-        <w:lastRenderedPageBreak/>
+      <w:proofErr w:type="spellStart"/>
+      <w:r>
         <w:t>ParcelType</w:t>
       </w:r>
       <w:bookmarkEnd w:id="13"/>
+      <w:proofErr w:type="spellEnd"/>
     </w:p>
     <w:p>
       <w:r>
@@ -2977,10 +3058,12 @@
         <w:pStyle w:val="Nagwek3"/>
       </w:pPr>
       <w:bookmarkStart w:id="14" w:name="_Toc317699085"/>
+      <w:proofErr w:type="spellStart"/>
       <w:r>
         <w:t>Customers</w:t>
       </w:r>
       <w:bookmarkEnd w:id="14"/>
+      <w:proofErr w:type="spellEnd"/>
     </w:p>
     <w:p>
       <w:r>
@@ -3031,7 +3114,23 @@
         </w:numPr>
       </w:pPr>
       <w:r>
-        <w:t>Log – krótka informacja dotycząca zapisana w pliku z rozszerzeniem .log dotycząca konkretnego zdarzenia zaistniałego pomiędzy klientem, a serwerem. Powinna składać się co najmniej z czasu zaistniałego zdarzenia (podanego w formacie timestamp, lub „dzień-miesiąc-rok godzina:minuta:sekunda, przy czym godzina jest podana w formacie 24-godzinnym, a każda ze zmiennych poza rokiem, składa się z dwóch cyfr) oraz krótkiego opisu zdarzenia zapisanego w języku angielskim, np.</w:t>
+        <w:t xml:space="preserve">Log – krótka informacja dotycząca zapisana w pliku z rozszerzeniem .log dotycząca konkretnego zdarzenia zaistniałego pomiędzy klientem, a serwerem. Powinna składać się co najmniej z czasu zaistniałego zdarzenia (podanego w formacie </w:t>
+      </w:r>
+      <w:proofErr w:type="spellStart"/>
+      <w:r>
+        <w:t>timestamp</w:t>
+      </w:r>
+      <w:proofErr w:type="spellEnd"/>
+      <w:r>
+        <w:t xml:space="preserve">, lub „dzień-miesiąc-rok </w:t>
+      </w:r>
+      <w:proofErr w:type="spellStart"/>
+      <w:r>
+        <w:t>godzina:minuta:sekunda</w:t>
+      </w:r>
+      <w:proofErr w:type="spellEnd"/>
+      <w:r>
+        <w:t>, przy czym godzina jest podana w formacie 24-godzinnym, a każda ze zmiennych poza rokiem, składa się z dwóch cyfr) oraz krótkiego opisu zdarzenia zapisanego w języku angielskim, np.</w:t>
       </w:r>
     </w:p>
     <w:p>
@@ -3043,7 +3142,23 @@
         </w:numPr>
       </w:pPr>
       <w:r>
-        <w:t>02-01-2012 13:06:59 User kjanow logged in</w:t>
+        <w:t xml:space="preserve">02-01-2012 13:06:59 User </w:t>
+      </w:r>
+      <w:proofErr w:type="spellStart"/>
+      <w:r>
+        <w:t>kjanow</w:t>
+      </w:r>
+      <w:proofErr w:type="spellEnd"/>
+      <w:r>
+        <w:t xml:space="preserve"> </w:t>
+      </w:r>
+      <w:proofErr w:type="spellStart"/>
+      <w:r>
+        <w:t>logged</w:t>
+      </w:r>
+      <w:proofErr w:type="spellEnd"/>
+      <w:r>
+        <w:t xml:space="preserve"> in</w:t>
       </w:r>
     </w:p>
     <w:p>
@@ -3061,7 +3176,35 @@
         <w:rPr>
           <w:lang w:val="en-US"/>
         </w:rPr>
-        <w:t>02-01-2012 13:07:20 User kjanow requested data concerning numer of parcels</w:t>
+        <w:t xml:space="preserve">02-01-2012 13:07:20 User </w:t>
+      </w:r>
+      <w:proofErr w:type="spellStart"/>
+      <w:r>
+        <w:rPr>
+          <w:lang w:val="en-US"/>
+        </w:rPr>
+        <w:t>kjanow</w:t>
+      </w:r>
+      <w:proofErr w:type="spellEnd"/>
+      <w:r>
+        <w:rPr>
+          <w:lang w:val="en-US"/>
+        </w:rPr>
+        <w:t xml:space="preserve"> requested data concerning </w:t>
+      </w:r>
+      <w:proofErr w:type="spellStart"/>
+      <w:r>
+        <w:rPr>
+          <w:lang w:val="en-US"/>
+        </w:rPr>
+        <w:t>numer</w:t>
+      </w:r>
+      <w:proofErr w:type="spellEnd"/>
+      <w:r>
+        <w:rPr>
+          <w:lang w:val="en-US"/>
+        </w:rPr>
+        <w:t xml:space="preserve"> of parcels</w:t>
       </w:r>
     </w:p>
     <w:p>
@@ -3079,7 +3222,21 @@
         <w:rPr>
           <w:lang w:val="en-US"/>
         </w:rPr>
-        <w:t>02-01-2012 13:07:21 Server provided kjanow with requested data</w:t>
+        <w:t xml:space="preserve">02-01-2012 13:07:21 Server provided </w:t>
+      </w:r>
+      <w:proofErr w:type="spellStart"/>
+      <w:r>
+        <w:rPr>
+          <w:lang w:val="en-US"/>
+        </w:rPr>
+        <w:t>kjanow</w:t>
+      </w:r>
+      <w:proofErr w:type="spellEnd"/>
+      <w:r>
+        <w:rPr>
+          <w:lang w:val="en-US"/>
+        </w:rPr>
+        <w:t xml:space="preserve"> with requested data</w:t>
       </w:r>
     </w:p>
     <w:p>
@@ -3146,8 +3303,6 @@
       <w:r>
         <w:t>Zapytania klienta</w:t>
       </w:r>
-      <w:bookmarkStart w:id="16" w:name="_GoBack"/>
-      <w:bookmarkEnd w:id="16"/>
     </w:p>
     <w:sectPr>
       <w:headerReference w:type="default" r:id="rId11"/>
@@ -3198,6 +3353,7 @@
         <w:docPartUnique/>
       </w:docPartObj>
     </w:sdtPr>
+    <w:sdtEndPr/>
     <w:sdtContent>
       <w:p>
         <w:pPr>
@@ -3217,7 +3373,7 @@
           <w:rPr>
             <w:noProof/>
           </w:rPr>
-          <w:t>4</w:t>
+          <w:t>2</w:t>
         </w:r>
         <w:r>
           <w:fldChar w:fldCharType="end"/>
@@ -3264,9 +3420,11 @@
     <w:pPr>
       <w:pStyle w:val="Nagwek"/>
     </w:pPr>
+    <w:proofErr w:type="spellStart"/>
     <w:r>
       <w:t>AndCourier</w:t>
     </w:r>
+    <w:proofErr w:type="spellEnd"/>
     <w:r>
       <w:ptab w:relativeTo="margin" w:alignment="center" w:leader="none"/>
     </w:r>
@@ -5136,508 +5294,6 @@
     </w:pPr>
   </w:style>
 </w:styles>
-</file>
-
-<file path=word/glossary/document.xml><?xml version="1.0" encoding="utf-8"?>
-<w:glossaryDocument xmlns:wpc="http://schemas.microsoft.com/office/word/2010/wordprocessingCanvas" xmlns:mc="http://schemas.openxmlformats.org/markup-compatibility/2006" xmlns:o="urn:schemas-microsoft-com:office:office" xmlns:r="http://schemas.openxmlformats.org/officeDocument/2006/relationships" xmlns:m="http://schemas.openxmlformats.org/officeDocument/2006/math" xmlns:v="urn:schemas-microsoft-com:vml" xmlns:wp14="http://schemas.microsoft.com/office/word/2010/wordprocessingDrawing" xmlns:wp="http://schemas.openxmlformats.org/drawingml/2006/wordprocessingDrawing" xmlns:w10="urn:schemas-microsoft-com:office:word" xmlns:w="http://schemas.openxmlformats.org/wordprocessingml/2006/main" xmlns:w14="http://schemas.microsoft.com/office/word/2010/wordml" xmlns:wpg="http://schemas.microsoft.com/office/word/2010/wordprocessingGroup" xmlns:wpi="http://schemas.microsoft.com/office/word/2010/wordprocessingInk" xmlns:wne="http://schemas.microsoft.com/office/word/2006/wordml" xmlns:wps="http://schemas.microsoft.com/office/word/2010/wordprocessingShape" mc:Ignorable="w14 wp14"/>
-</file>
-
-<file path=word/glossary/fontTable.xml><?xml version="1.0" encoding="utf-8"?>
-<w:fonts xmlns:mc="http://schemas.openxmlformats.org/markup-compatibility/2006" xmlns:r="http://schemas.openxmlformats.org/officeDocument/2006/relationships" xmlns:w="http://schemas.openxmlformats.org/wordprocessingml/2006/main" xmlns:w14="http://schemas.microsoft.com/office/word/2010/wordml" mc:Ignorable="w14">
-  <w:font w:name="Times New Roman">
-    <w:panose1 w:val="02020603050405020304"/>
-    <w:charset w:val="EE"/>
-    <w:family w:val="roman"/>
-    <w:pitch w:val="variable"/>
-    <w:sig w:usb0="E0002AFF" w:usb1="C0007841" w:usb2="00000009" w:usb3="00000000" w:csb0="000001FF" w:csb1="00000000"/>
-  </w:font>
-  <w:font w:name="Calibri">
-    <w:panose1 w:val="020F0502020204030204"/>
-    <w:charset w:val="EE"/>
-    <w:family w:val="swiss"/>
-    <w:pitch w:val="variable"/>
-    <w:sig w:usb0="E10002FF" w:usb1="4000ACFF" w:usb2="00000009" w:usb3="00000000" w:csb0="0000019F" w:csb1="00000000"/>
-  </w:font>
-  <w:font w:name="SimSun">
-    <w:altName w:val="宋体"/>
-    <w:panose1 w:val="02010600030101010101"/>
-    <w:charset w:val="86"/>
-    <w:family w:val="auto"/>
-    <w:pitch w:val="variable"/>
-    <w:sig w:usb0="00000003" w:usb1="288F0000" w:usb2="00000016" w:usb3="00000000" w:csb0="00040001" w:csb1="00000000"/>
-  </w:font>
-  <w:font w:name="Cambria">
-    <w:panose1 w:val="02040503050406030204"/>
-    <w:charset w:val="EE"/>
-    <w:family w:val="roman"/>
-    <w:pitch w:val="variable"/>
-    <w:sig w:usb0="E00002FF" w:usb1="400004FF" w:usb2="00000000" w:usb3="00000000" w:csb0="0000019F" w:csb1="00000000"/>
-  </w:font>
-  <w:font w:name="Tahoma">
-    <w:panose1 w:val="020B0604030504040204"/>
-    <w:charset w:val="EE"/>
-    <w:family w:val="swiss"/>
-    <w:pitch w:val="variable"/>
-    <w:sig w:usb0="E1002EFF" w:usb1="C000605B" w:usb2="00000029" w:usb3="00000000" w:csb0="000101FF" w:csb1="00000000"/>
-  </w:font>
-</w:fonts>
-</file>
-
-<file path=word/glossary/settings.xml><?xml version="1.0" encoding="utf-8"?>
-<w:settings xmlns:mc="http://schemas.openxmlformats.org/markup-compatibility/2006" xmlns:o="urn:schemas-microsoft-com:office:office" xmlns:r="http://schemas.openxmlformats.org/officeDocument/2006/relationships" xmlns:m="http://schemas.openxmlformats.org/officeDocument/2006/math" xmlns:v="urn:schemas-microsoft-com:vml" xmlns:w10="urn:schemas-microsoft-com:office:word" xmlns:w="http://schemas.openxmlformats.org/wordprocessingml/2006/main" xmlns:w14="http://schemas.microsoft.com/office/word/2010/wordml" xmlns:sl="http://schemas.openxmlformats.org/schemaLibrary/2006/main" mc:Ignorable="w14">
-  <w:view w:val="normal"/>
-  <w:defaultTabStop w:val="708"/>
-  <w:hyphenationZone w:val="425"/>
-  <w:characterSpacingControl w:val="doNotCompress"/>
-  <w:compat>
-    <w:useFELayout/>
-    <w:compatSetting w:name="compatibilityMode" w:uri="http://schemas.microsoft.com/office/word" w:val="14"/>
-    <w:compatSetting w:name="overrideTableStyleFontSizeAndJustification" w:uri="http://schemas.microsoft.com/office/word" w:val="1"/>
-    <w:compatSetting w:name="enableOpenTypeFeatures" w:uri="http://schemas.microsoft.com/office/word" w:val="1"/>
-    <w:compatSetting w:name="doNotFlipMirrorIndents" w:uri="http://schemas.microsoft.com/office/word" w:val="1"/>
-  </w:compat>
-  <w:rsids>
-    <w:rsidRoot w:val="00A16AF8"/>
-    <w:rsid w:val="00A16AF8"/>
-    <w:rsid w:val="00B95CD1"/>
-  </w:rsids>
-  <m:mathPr>
-    <m:mathFont m:val="Cambria Math"/>
-    <m:brkBin m:val="before"/>
-    <m:brkBinSub m:val="--"/>
-    <m:smallFrac m:val="0"/>
-    <m:dispDef/>
-    <m:lMargin m:val="0"/>
-    <m:rMargin m:val="0"/>
-    <m:defJc m:val="centerGroup"/>
-    <m:wrapIndent m:val="1440"/>
-    <m:intLim m:val="subSup"/>
-    <m:naryLim m:val="undOvr"/>
-  </m:mathPr>
-  <w:themeFontLang w:val="pl-PL" w:eastAsia="zh-CN"/>
-  <w:clrSchemeMapping w:bg1="light1" w:t1="dark1" w:bg2="light2" w:t2="dark2" w:accent1="accent1" w:accent2="accent2" w:accent3="accent3" w:accent4="accent4" w:accent5="accent5" w:accent6="accent6" w:hyperlink="hyperlink" w:followedHyperlink="followedHyperlink"/>
-  <w:decimalSymbol w:val=","/>
-  <w:listSeparator w:val=";"/>
-</w:settings>
-</file>
-
-<file path=word/glossary/styles.xml><?xml version="1.0" encoding="utf-8"?>
-<w:styles xmlns:mc="http://schemas.openxmlformats.org/markup-compatibility/2006" xmlns:r="http://schemas.openxmlformats.org/officeDocument/2006/relationships" xmlns:w="http://schemas.openxmlformats.org/wordprocessingml/2006/main" xmlns:w14="http://schemas.microsoft.com/office/word/2010/wordml" mc:Ignorable="w14">
-  <w:docDefaults>
-    <w:rPrDefault>
-      <w:rPr>
-        <w:rFonts w:asciiTheme="minorHAnsi" w:eastAsiaTheme="minorEastAsia" w:hAnsiTheme="minorHAnsi" w:cstheme="minorBidi"/>
-        <w:sz w:val="22"/>
-        <w:szCs w:val="22"/>
-        <w:lang w:val="pl-PL" w:eastAsia="zh-CN" w:bidi="ar-SA"/>
-      </w:rPr>
-    </w:rPrDefault>
-    <w:pPrDefault>
-      <w:pPr>
-        <w:spacing w:after="200" w:line="276" w:lineRule="auto"/>
-      </w:pPr>
-    </w:pPrDefault>
-  </w:docDefaults>
-  <w:latentStyles w:defLockedState="0" w:defUIPriority="99" w:defSemiHidden="1" w:defUnhideWhenUsed="1" w:defQFormat="0" w:count="267">
-    <w:lsdException w:name="Normal" w:semiHidden="0" w:uiPriority="0" w:unhideWhenUsed="0" w:qFormat="1"/>
-    <w:lsdException w:name="heading 1" w:semiHidden="0" w:uiPriority="9" w:unhideWhenUsed="0" w:qFormat="1"/>
-    <w:lsdException w:name="heading 2" w:uiPriority="9" w:qFormat="1"/>
-    <w:lsdException w:name="heading 3" w:uiPriority="9" w:qFormat="1"/>
-    <w:lsdException w:name="heading 4" w:uiPriority="9" w:qFormat="1"/>
-    <w:lsdException w:name="heading 5" w:uiPriority="9" w:qFormat="1"/>
-    <w:lsdException w:name="heading 6" w:uiPriority="9" w:qFormat="1"/>
-    <w:lsdException w:name="heading 7" w:uiPriority="9" w:qFormat="1"/>
-    <w:lsdException w:name="heading 8" w:uiPriority="9" w:qFormat="1"/>
-    <w:lsdException w:name="heading 9" w:uiPriority="9" w:qFormat="1"/>
-    <w:lsdException w:name="toc 1" w:uiPriority="39"/>
-    <w:lsdException w:name="toc 2" w:uiPriority="39"/>
-    <w:lsdException w:name="toc 3" w:uiPriority="39"/>
-    <w:lsdException w:name="toc 4" w:uiPriority="39"/>
-    <w:lsdException w:name="toc 5" w:uiPriority="39"/>
-    <w:lsdException w:name="toc 6" w:uiPriority="39"/>
-    <w:lsdException w:name="toc 7" w:uiPriority="39"/>
-    <w:lsdException w:name="toc 8" w:uiPriority="39"/>
-    <w:lsdException w:name="toc 9" w:uiPriority="39"/>
-    <w:lsdException w:name="caption" w:uiPriority="35" w:qFormat="1"/>
-    <w:lsdException w:name="Title" w:semiHidden="0" w:uiPriority="10" w:unhideWhenUsed="0" w:qFormat="1"/>
-    <w:lsdException w:name="Default Paragraph Font" w:uiPriority="1"/>
-    <w:lsdException w:name="Subtitle" w:semiHidden="0" w:uiPriority="11" w:unhideWhenUsed="0" w:qFormat="1"/>
-    <w:lsdException w:name="Strong" w:semiHidden="0" w:uiPriority="22" w:unhideWhenUsed="0" w:qFormat="1"/>
-    <w:lsdException w:name="Emphasis" w:semiHidden="0" w:uiPriority="20" w:unhideWhenUsed="0" w:qFormat="1"/>
-    <w:lsdException w:name="Table Grid" w:semiHidden="0" w:uiPriority="59" w:unhideWhenUsed="0"/>
-    <w:lsdException w:name="Placeholder Text" w:unhideWhenUsed="0"/>
-    <w:lsdException w:name="No Spacing" w:semiHidden="0" w:uiPriority="1" w:unhideWhenUsed="0" w:qFormat="1"/>
-    <w:lsdException w:name="Light Shading" w:semiHidden="0" w:uiPriority="60" w:unhideWhenUsed="0"/>
-    <w:lsdException w:name="Light List" w:semiHidden="0" w:uiPriority="61" w:unhideWhenUsed="0"/>
-    <w:lsdException w:name="Light Grid" w:semiHidden="0" w:uiPriority="62" w:unhideWhenUsed="0"/>
-    <w:lsdException w:name="Medium Shading 1" w:semiHidden="0" w:uiPriority="63" w:unhideWhenUsed="0"/>
-    <w:lsdException w:name="Medium Shading 2" w:semiHidden="0" w:uiPriority="64" w:unhideWhenUsed="0"/>
-    <w:lsdException w:name="Medium List 1" w:semiHidden="0" w:uiPriority="65" w:unhideWhenUsed="0"/>
-    <w:lsdException w:name="Medium List 2" w:semiHidden="0" w:uiPriority="66" w:unhideWhenUsed="0"/>
-    <w:lsdException w:name="Medium Grid 1" w:semiHidden="0" w:uiPriority="67" w:unhideWhenUsed="0"/>
-    <w:lsdException w:name="Medium Grid 2" w:semiHidden="0" w:uiPriority="68" w:unhideWhenUsed="0"/>
-    <w:lsdException w:name="Medium Grid 3" w:semiHidden="0" w:uiPriority="69" w:unhideWhenUsed="0"/>
-    <w:lsdException w:name="Dark List" w:semiHidden="0" w:uiPriority="70" w:unhideWhenUsed="0"/>
-    <w:lsdException w:name="Colorful Shading" w:semiHidden="0" w:uiPriority="71" w:unhideWhenUsed="0"/>
-    <w:lsdException w:name="Colorful List" w:semiHidden="0" w:uiPriority="72" w:unhideWhenUsed="0"/>
-    <w:lsdException w:name="Colorful Grid" w:semiHidden="0" w:uiPriority="73" w:unhideWhenUsed="0"/>
-    <w:lsdException w:name="Light Shading Accent 1" w:semiHidden="0" w:uiPriority="60" w:unhideWhenUsed="0"/>
-    <w:lsdException w:name="Light List Accent 1" w:semiHidden="0" w:uiPriority="61" w:unhideWhenUsed="0"/>
-    <w:lsdException w:name="Light Grid Accent 1" w:semiHidden="0" w:uiPriority="62" w:unhideWhenUsed="0"/>
-    <w:lsdException w:name="Medium Shading 1 Accent 1" w:semiHidden="0" w:uiPriority="63" w:unhideWhenUsed="0"/>
-    <w:lsdException w:name="Medium Shading 2 Accent 1" w:semiHidden="0" w:uiPriority="64" w:unhideWhenUsed="0"/>
-    <w:lsdException w:name="Medium List 1 Accent 1" w:semiHidden="0" w:uiPriority="65" w:unhideWhenUsed="0"/>
-    <w:lsdException w:name="Revision" w:unhideWhenUsed="0"/>
-    <w:lsdException w:name="List Paragraph" w:semiHidden="0" w:uiPriority="34" w:unhideWhenUsed="0" w:qFormat="1"/>
-    <w:lsdException w:name="Quote" w:semiHidden="0" w:uiPriority="29" w:unhideWhenUsed="0" w:qFormat="1"/>
-    <w:lsdException w:name="Intense Quote" w:semiHidden="0" w:uiPriority="30" w:unhideWhenUsed="0" w:qFormat="1"/>
-    <w:lsdException w:name="Medium List 2 Accent 1" w:semiHidden="0" w:uiPriority="66" w:unhideWhenUsed="0"/>
-    <w:lsdException w:name="Medium Grid 1 Accent 1" w:semiHidden="0" w:uiPriority="67" w:unhideWhenUsed="0"/>
-    <w:lsdException w:name="Medium Grid 2 Accent 1" w:semiHidden="0" w:uiPriority="68" w:unhideWhenUsed="0"/>
-    <w:lsdException w:name="Medium Grid 3 Accent 1" w:semiHidden="0" w:uiPriority="69" w:unhideWhenUsed="0"/>
-    <w:lsdException w:name="Dark List Accent 1" w:semiHidden="0" w:uiPriority="70" w:unhideWhenUsed="0"/>
-    <w:lsdException w:name="Colorful Shading Accent 1" w:semiHidden="0" w:uiPriority="71" w:unhideWhenUsed="0"/>
-    <w:lsdException w:name="Colorful List Accent 1" w:semiHidden="0" w:uiPriority="72" w:unhideWhenUsed="0"/>
-    <w:lsdException w:name="Colorful Grid Accent 1" w:semiHidden="0" w:uiPriority="73" w:unhideWhenUsed="0"/>
-    <w:lsdException w:name="Light Shading Accent 2" w:semiHidden="0" w:uiPriority="60" w:unhideWhenUsed="0"/>
-    <w:lsdException w:name="Light List Accent 2" w:semiHidden="0" w:uiPriority="61" w:unhideWhenUsed="0"/>
-    <w:lsdException w:name="Light Grid Accent 2" w:semiHidden="0" w:uiPriority="62" w:unhideWhenUsed="0"/>
-    <w:lsdException w:name="Medium Shading 1 Accent 2" w:semiHidden="0" w:uiPriority="63" w:unhideWhenUsed="0"/>
-    <w:lsdException w:name="Medium Shading 2 Accent 2" w:semiHidden="0" w:uiPriority="64" w:unhideWhenUsed="0"/>
-    <w:lsdException w:name="Medium List 1 Accent 2" w:semiHidden="0" w:uiPriority="65" w:unhideWhenUsed="0"/>
-    <w:lsdException w:name="Medium List 2 Accent 2" w:semiHidden="0" w:uiPriority="66" w:unhideWhenUsed="0"/>
-    <w:lsdException w:name="Medium Grid 1 Accent 2" w:semiHidden="0" w:uiPriority="67" w:unhideWhenUsed="0"/>
-    <w:lsdException w:name="Medium Grid 2 Accent 2" w:semiHidden="0" w:uiPriority="68" w:unhideWhenUsed="0"/>
-    <w:lsdException w:name="Medium Grid 3 Accent 2" w:semiHidden="0" w:uiPriority="69" w:unhideWhenUsed="0"/>
-    <w:lsdException w:name="Dark List Accent 2" w:semiHidden="0" w:uiPriority="70" w:unhideWhenUsed="0"/>
-    <w:lsdException w:name="Colorful Shading Accent 2" w:semiHidden="0" w:uiPriority="71" w:unhideWhenUsed="0"/>
-    <w:lsdException w:name="Colorful List Accent 2" w:semiHidden="0" w:uiPriority="72" w:unhideWhenUsed="0"/>
-    <w:lsdException w:name="Colorful Grid Accent 2" w:semiHidden="0" w:uiPriority="73" w:unhideWhenUsed="0"/>
-    <w:lsdException w:name="Light Shading Accent 3" w:semiHidden="0" w:uiPriority="60" w:unhideWhenUsed="0"/>
-    <w:lsdException w:name="Light List Accent 3" w:semiHidden="0" w:uiPriority="61" w:unhideWhenUsed="0"/>
-    <w:lsdException w:name="Light Grid Accent 3" w:semiHidden="0" w:uiPriority="62" w:unhideWhenUsed="0"/>
-    <w:lsdException w:name="Medium Shading 1 Accent 3" w:semiHidden="0" w:uiPriority="63" w:unhideWhenUsed="0"/>
-    <w:lsdException w:name="Medium Shading 2 Accent 3" w:semiHidden="0" w:uiPriority="64" w:unhideWhenUsed="0"/>
-    <w:lsdException w:name="Medium List 1 Accent 3" w:semiHidden="0" w:uiPriority="65" w:unhideWhenUsed="0"/>
-    <w:lsdException w:name="Medium List 2 Accent 3" w:semiHidden="0" w:uiPriority="66" w:unhideWhenUsed="0"/>
-    <w:lsdException w:name="Medium Grid 1 Accent 3" w:semiHidden="0" w:uiPriority="67" w:unhideWhenUsed="0"/>
-    <w:lsdException w:name="Medium Grid 2 Accent 3" w:semiHidden="0" w:uiPriority="68" w:unhideWhenUsed="0"/>
-    <w:lsdException w:name="Medium Grid 3 Accent 3" w:semiHidden="0" w:uiPriority="69" w:unhideWhenUsed="0"/>
-    <w:lsdException w:name="Dark List Accent 3" w:semiHidden="0" w:uiPriority="70" w:unhideWhenUsed="0"/>
-    <w:lsdException w:name="Colorful Shading Accent 3" w:semiHidden="0" w:uiPriority="71" w:unhideWhenUsed="0"/>
-    <w:lsdException w:name="Colorful List Accent 3" w:semiHidden="0" w:uiPriority="72" w:unhideWhenUsed="0"/>
-    <w:lsdException w:name="Colorful Grid Accent 3" w:semiHidden="0" w:uiPriority="73" w:unhideWhenUsed="0"/>
-    <w:lsdException w:name="Light Shading Accent 4" w:semiHidden="0" w:uiPriority="60" w:unhideWhenUsed="0"/>
-    <w:lsdException w:name="Light List Accent 4" w:semiHidden="0" w:uiPriority="61" w:unhideWhenUsed="0"/>
-    <w:lsdException w:name="Light Grid Accent 4" w:semiHidden="0" w:uiPriority="62" w:unhideWhenUsed="0"/>
-    <w:lsdException w:name="Medium Shading 1 Accent 4" w:semiHidden="0" w:uiPriority="63" w:unhideWhenUsed="0"/>
-    <w:lsdException w:name="Medium Shading 2 Accent 4" w:semiHidden="0" w:uiPriority="64" w:unhideWhenUsed="0"/>
-    <w:lsdException w:name="Medium List 1 Accent 4" w:semiHidden="0" w:uiPriority="65" w:unhideWhenUsed="0"/>
-    <w:lsdException w:name="Medium List 2 Accent 4" w:semiHidden="0" w:uiPriority="66" w:unhideWhenUsed="0"/>
-    <w:lsdException w:name="Medium Grid 1 Accent 4" w:semiHidden="0" w:uiPriority="67" w:unhideWhenUsed="0"/>
-    <w:lsdException w:name="Medium Grid 2 Accent 4" w:semiHidden="0" w:uiPriority="68" w:unhideWhenUsed="0"/>
-    <w:lsdException w:name="Medium Grid 3 Accent 4" w:semiHidden="0" w:uiPriority="69" w:unhideWhenUsed="0"/>
-    <w:lsdException w:name="Dark List Accent 4" w:semiHidden="0" w:uiPriority="70" w:unhideWhenUsed="0"/>
-    <w:lsdException w:name="Colorful Shading Accent 4" w:semiHidden="0" w:uiPriority="71" w:unhideWhenUsed="0"/>
-    <w:lsdException w:name="Colorful List Accent 4" w:semiHidden="0" w:uiPriority="72" w:unhideWhenUsed="0"/>
-    <w:lsdException w:name="Colorful Grid Accent 4" w:semiHidden="0" w:uiPriority="73" w:unhideWhenUsed="0"/>
-    <w:lsdException w:name="Light Shading Accent 5" w:semiHidden="0" w:uiPriority="60" w:unhideWhenUsed="0"/>
-    <w:lsdException w:name="Light List Accent 5" w:semiHidden="0" w:uiPriority="61" w:unhideWhenUsed="0"/>
-    <w:lsdException w:name="Light Grid Accent 5" w:semiHidden="0" w:uiPriority="62" w:unhideWhenUsed="0"/>
-    <w:lsdException w:name="Medium Shading 1 Accent 5" w:semiHidden="0" w:uiPriority="63" w:unhideWhenUsed="0"/>
-    <w:lsdException w:name="Medium Shading 2 Accent 5" w:semiHidden="0" w:uiPriority="64" w:unhideWhenUsed="0"/>
-    <w:lsdException w:name="Medium List 1 Accent 5" w:semiHidden="0" w:uiPriority="65" w:unhideWhenUsed="0"/>
-    <w:lsdException w:name="Medium List 2 Accent 5" w:semiHidden="0" w:uiPriority="66" w:unhideWhenUsed="0"/>
-    <w:lsdException w:name="Medium Grid 1 Accent 5" w:semiHidden="0" w:uiPriority="67" w:unhideWhenUsed="0"/>
-    <w:lsdException w:name="Medium Grid 2 Accent 5" w:semiHidden="0" w:uiPriority="68" w:unhideWhenUsed="0"/>
-    <w:lsdException w:name="Medium Grid 3 Accent 5" w:semiHidden="0" w:uiPriority="69" w:unhideWhenUsed="0"/>
-    <w:lsdException w:name="Dark List Accent 5" w:semiHidden="0" w:uiPriority="70" w:unhideWhenUsed="0"/>
-    <w:lsdException w:name="Colorful Shading Accent 5" w:semiHidden="0" w:uiPriority="71" w:unhideWhenUsed="0"/>
-    <w:lsdException w:name="Colorful List Accent 5" w:semiHidden="0" w:uiPriority="72" w:unhideWhenUsed="0"/>
-    <w:lsdException w:name="Colorful Grid Accent 5" w:semiHidden="0" w:uiPriority="73" w:unhideWhenUsed="0"/>
-    <w:lsdException w:name="Light Shading Accent 6" w:semiHidden="0" w:uiPriority="60" w:unhideWhenUsed="0"/>
-    <w:lsdException w:name="Light List Accent 6" w:semiHidden="0" w:uiPriority="61" w:unhideWhenUsed="0"/>
-    <w:lsdException w:name="Light Grid Accent 6" w:semiHidden="0" w:uiPriority="62" w:unhideWhenUsed="0"/>
-    <w:lsdException w:name="Medium Shading 1 Accent 6" w:semiHidden="0" w:uiPriority="63" w:unhideWhenUsed="0"/>
-    <w:lsdException w:name="Medium Shading 2 Accent 6" w:semiHidden="0" w:uiPriority="64" w:unhideWhenUsed="0"/>
-    <w:lsdException w:name="Medium List 1 Accent 6" w:semiHidden="0" w:uiPriority="65" w:unhideWhenUsed="0"/>
-    <w:lsdException w:name="Medium List 2 Accent 6" w:semiHidden="0" w:uiPriority="66" w:unhideWhenUsed="0"/>
-    <w:lsdException w:name="Medium Grid 1 Accent 6" w:semiHidden="0" w:uiPriority="67" w:unhideWhenUsed="0"/>
-    <w:lsdException w:name="Medium Grid 2 Accent 6" w:semiHidden="0" w:uiPriority="68" w:unhideWhenUsed="0"/>
-    <w:lsdException w:name="Medium Grid 3 Accent 6" w:semiHidden="0" w:uiPriority="69" w:unhideWhenUsed="0"/>
-    <w:lsdException w:name="Dark List Accent 6" w:semiHidden="0" w:uiPriority="70" w:unhideWhenUsed="0"/>
-    <w:lsdException w:name="Colorful Shading Accent 6" w:semiHidden="0" w:uiPriority="71" w:unhideWhenUsed="0"/>
-    <w:lsdException w:name="Colorful List Accent 6" w:semiHidden="0" w:uiPriority="72" w:unhideWhenUsed="0"/>
-    <w:lsdException w:name="Colorful Grid Accent 6" w:semiHidden="0" w:uiPriority="73" w:unhideWhenUsed="0"/>
-    <w:lsdException w:name="Subtle Emphasis" w:semiHidden="0" w:uiPriority="19" w:unhideWhenUsed="0" w:qFormat="1"/>
-    <w:lsdException w:name="Intense Emphasis" w:semiHidden="0" w:uiPriority="21" w:unhideWhenUsed="0" w:qFormat="1"/>
-    <w:lsdException w:name="Subtle Reference" w:semiHidden="0" w:uiPriority="31" w:unhideWhenUsed="0" w:qFormat="1"/>
-    <w:lsdException w:name="Intense Reference" w:semiHidden="0" w:uiPriority="32" w:unhideWhenUsed="0" w:qFormat="1"/>
-    <w:lsdException w:name="Book Title" w:semiHidden="0" w:uiPriority="33" w:unhideWhenUsed="0" w:qFormat="1"/>
-    <w:lsdException w:name="Bibliography" w:uiPriority="37"/>
-    <w:lsdException w:name="TOC Heading" w:uiPriority="39" w:qFormat="1"/>
-  </w:latentStyles>
-  <w:style w:type="paragraph" w:default="1" w:styleId="Normalny">
-    <w:name w:val="Normal"/>
-    <w:qFormat/>
-  </w:style>
-  <w:style w:type="character" w:default="1" w:styleId="Domylnaczcionkaakapitu">
-    <w:name w:val="Default Paragraph Font"/>
-    <w:uiPriority w:val="1"/>
-    <w:semiHidden/>
-    <w:unhideWhenUsed/>
-  </w:style>
-  <w:style w:type="table" w:default="1" w:styleId="Standardowy">
-    <w:name w:val="Normal Table"/>
-    <w:uiPriority w:val="99"/>
-    <w:semiHidden/>
-    <w:unhideWhenUsed/>
-    <w:tblPr>
-      <w:tblInd w:w="0" w:type="dxa"/>
-      <w:tblCellMar>
-        <w:top w:w="0" w:type="dxa"/>
-        <w:left w:w="108" w:type="dxa"/>
-        <w:bottom w:w="0" w:type="dxa"/>
-        <w:right w:w="108" w:type="dxa"/>
-      </w:tblCellMar>
-    </w:tblPr>
-  </w:style>
-  <w:style w:type="numbering" w:default="1" w:styleId="Bezlisty">
-    <w:name w:val="No List"/>
-    <w:uiPriority w:val="99"/>
-    <w:semiHidden/>
-    <w:unhideWhenUsed/>
-  </w:style>
-  <w:style w:type="paragraph" w:customStyle="1" w:styleId="DEF25BFBFD284169A1E32F4709971597">
-    <w:name w:val="DEF25BFBFD284169A1E32F4709971597"/>
-    <w:rsid w:val="00A16AF8"/>
-  </w:style>
-  <w:style w:type="paragraph" w:customStyle="1" w:styleId="6BE07F4C477C491BB7AAC419E6D82DFA">
-    <w:name w:val="6BE07F4C477C491BB7AAC419E6D82DFA"/>
-    <w:rsid w:val="00A16AF8"/>
-  </w:style>
-  <w:style w:type="paragraph" w:customStyle="1" w:styleId="F4E6C1E3D60948FAA81D4447403BF0D0">
-    <w:name w:val="F4E6C1E3D60948FAA81D4447403BF0D0"/>
-    <w:rsid w:val="00A16AF8"/>
-  </w:style>
-  <w:style w:type="paragraph" w:customStyle="1" w:styleId="F55E361DCB61488896B6575D68CA7A83">
-    <w:name w:val="F55E361DCB61488896B6575D68CA7A83"/>
-    <w:rsid w:val="00A16AF8"/>
-  </w:style>
-</w:styles>
-</file>
-
-<file path=word/glossary/stylesWithEffects.xml><?xml version="1.0" encoding="utf-8"?>
-<w:styles xmlns:wpc="http://schemas.microsoft.com/office/word/2010/wordprocessingCanvas" xmlns:mc="http://schemas.openxmlformats.org/markup-compatibility/2006" xmlns:o="urn:schemas-microsoft-com:office:office" xmlns:r="http://schemas.openxmlformats.org/officeDocument/2006/relationships" xmlns:m="http://schemas.openxmlformats.org/officeDocument/2006/math" xmlns:v="urn:schemas-microsoft-com:vml" xmlns:wp14="http://schemas.microsoft.com/office/word/2010/wordprocessingDrawing" xmlns:wp="http://schemas.openxmlformats.org/drawingml/2006/wordprocessingDrawing" xmlns:w10="urn:schemas-microsoft-com:office:word" xmlns:w="http://schemas.openxmlformats.org/wordprocessingml/2006/main" xmlns:w14="http://schemas.microsoft.com/office/word/2010/wordml" xmlns:wpg="http://schemas.microsoft.com/office/word/2010/wordprocessingGroup" xmlns:wpi="http://schemas.microsoft.com/office/word/2010/wordprocessingInk" xmlns:wne="http://schemas.microsoft.com/office/word/2006/wordml" xmlns:wps="http://schemas.microsoft.com/office/word/2010/wordprocessingShape" mc:Ignorable="w14 wp14">
-  <w:docDefaults>
-    <w:rPrDefault>
-      <w:rPr>
-        <w:rFonts w:asciiTheme="minorHAnsi" w:eastAsiaTheme="minorEastAsia" w:hAnsiTheme="minorHAnsi" w:cstheme="minorBidi"/>
-        <w:sz w:val="22"/>
-        <w:szCs w:val="22"/>
-        <w:lang w:val="pl-PL" w:eastAsia="zh-CN" w:bidi="ar-SA"/>
-      </w:rPr>
-    </w:rPrDefault>
-    <w:pPrDefault>
-      <w:pPr>
-        <w:spacing w:after="200" w:line="276" w:lineRule="auto"/>
-      </w:pPr>
-    </w:pPrDefault>
-  </w:docDefaults>
-  <w:latentStyles w:defLockedState="0" w:defUIPriority="99" w:defSemiHidden="1" w:defUnhideWhenUsed="1" w:defQFormat="0" w:count="267">
-    <w:lsdException w:name="Normal" w:semiHidden="0" w:uiPriority="0" w:unhideWhenUsed="0" w:qFormat="1"/>
-    <w:lsdException w:name="heading 1" w:semiHidden="0" w:uiPriority="9" w:unhideWhenUsed="0" w:qFormat="1"/>
-    <w:lsdException w:name="heading 2" w:uiPriority="9" w:qFormat="1"/>
-    <w:lsdException w:name="heading 3" w:uiPriority="9" w:qFormat="1"/>
-    <w:lsdException w:name="heading 4" w:uiPriority="9" w:qFormat="1"/>
-    <w:lsdException w:name="heading 5" w:uiPriority="9" w:qFormat="1"/>
-    <w:lsdException w:name="heading 6" w:uiPriority="9" w:qFormat="1"/>
-    <w:lsdException w:name="heading 7" w:uiPriority="9" w:qFormat="1"/>
-    <w:lsdException w:name="heading 8" w:uiPriority="9" w:qFormat="1"/>
-    <w:lsdException w:name="heading 9" w:uiPriority="9" w:qFormat="1"/>
-    <w:lsdException w:name="toc 1" w:uiPriority="39"/>
-    <w:lsdException w:name="toc 2" w:uiPriority="39"/>
-    <w:lsdException w:name="toc 3" w:uiPriority="39"/>
-    <w:lsdException w:name="toc 4" w:uiPriority="39"/>
-    <w:lsdException w:name="toc 5" w:uiPriority="39"/>
-    <w:lsdException w:name="toc 6" w:uiPriority="39"/>
-    <w:lsdException w:name="toc 7" w:uiPriority="39"/>
-    <w:lsdException w:name="toc 8" w:uiPriority="39"/>
-    <w:lsdException w:name="toc 9" w:uiPriority="39"/>
-    <w:lsdException w:name="caption" w:uiPriority="35" w:qFormat="1"/>
-    <w:lsdException w:name="Title" w:semiHidden="0" w:uiPriority="10" w:unhideWhenUsed="0" w:qFormat="1"/>
-    <w:lsdException w:name="Default Paragraph Font" w:uiPriority="1"/>
-    <w:lsdException w:name="Subtitle" w:semiHidden="0" w:uiPriority="11" w:unhideWhenUsed="0" w:qFormat="1"/>
-    <w:lsdException w:name="Strong" w:semiHidden="0" w:uiPriority="22" w:unhideWhenUsed="0" w:qFormat="1"/>
-    <w:lsdException w:name="Emphasis" w:semiHidden="0" w:uiPriority="20" w:unhideWhenUsed="0" w:qFormat="1"/>
-    <w:lsdException w:name="Table Grid" w:semiHidden="0" w:uiPriority="59" w:unhideWhenUsed="0"/>
-    <w:lsdException w:name="Placeholder Text" w:unhideWhenUsed="0"/>
-    <w:lsdException w:name="No Spacing" w:semiHidden="0" w:uiPriority="1" w:unhideWhenUsed="0" w:qFormat="1"/>
-    <w:lsdException w:name="Light Shading" w:semiHidden="0" w:uiPriority="60" w:unhideWhenUsed="0"/>
-    <w:lsdException w:name="Light List" w:semiHidden="0" w:uiPriority="61" w:unhideWhenUsed="0"/>
-    <w:lsdException w:name="Light Grid" w:semiHidden="0" w:uiPriority="62" w:unhideWhenUsed="0"/>
-    <w:lsdException w:name="Medium Shading 1" w:semiHidden="0" w:uiPriority="63" w:unhideWhenUsed="0"/>
-    <w:lsdException w:name="Medium Shading 2" w:semiHidden="0" w:uiPriority="64" w:unhideWhenUsed="0"/>
-    <w:lsdException w:name="Medium List 1" w:semiHidden="0" w:uiPriority="65" w:unhideWhenUsed="0"/>
-    <w:lsdException w:name="Medium List 2" w:semiHidden="0" w:uiPriority="66" w:unhideWhenUsed="0"/>
-    <w:lsdException w:name="Medium Grid 1" w:semiHidden="0" w:uiPriority="67" w:unhideWhenUsed="0"/>
-    <w:lsdException w:name="Medium Grid 2" w:semiHidden="0" w:uiPriority="68" w:unhideWhenUsed="0"/>
-    <w:lsdException w:name="Medium Grid 3" w:semiHidden="0" w:uiPriority="69" w:unhideWhenUsed="0"/>
-    <w:lsdException w:name="Dark List" w:semiHidden="0" w:uiPriority="70" w:unhideWhenUsed="0"/>
-    <w:lsdException w:name="Colorful Shading" w:semiHidden="0" w:uiPriority="71" w:unhideWhenUsed="0"/>
-    <w:lsdException w:name="Colorful List" w:semiHidden="0" w:uiPriority="72" w:unhideWhenUsed="0"/>
-    <w:lsdException w:name="Colorful Grid" w:semiHidden="0" w:uiPriority="73" w:unhideWhenUsed="0"/>
-    <w:lsdException w:name="Light Shading Accent 1" w:semiHidden="0" w:uiPriority="60" w:unhideWhenUsed="0"/>
-    <w:lsdException w:name="Light List Accent 1" w:semiHidden="0" w:uiPriority="61" w:unhideWhenUsed="0"/>
-    <w:lsdException w:name="Light Grid Accent 1" w:semiHidden="0" w:uiPriority="62" w:unhideWhenUsed="0"/>
-    <w:lsdException w:name="Medium Shading 1 Accent 1" w:semiHidden="0" w:uiPriority="63" w:unhideWhenUsed="0"/>
-    <w:lsdException w:name="Medium Shading 2 Accent 1" w:semiHidden="0" w:uiPriority="64" w:unhideWhenUsed="0"/>
-    <w:lsdException w:name="Medium List 1 Accent 1" w:semiHidden="0" w:uiPriority="65" w:unhideWhenUsed="0"/>
-    <w:lsdException w:name="Revision" w:unhideWhenUsed="0"/>
-    <w:lsdException w:name="List Paragraph" w:semiHidden="0" w:uiPriority="34" w:unhideWhenUsed="0" w:qFormat="1"/>
-    <w:lsdException w:name="Quote" w:semiHidden="0" w:uiPriority="29" w:unhideWhenUsed="0" w:qFormat="1"/>
-    <w:lsdException w:name="Intense Quote" w:semiHidden="0" w:uiPriority="30" w:unhideWhenUsed="0" w:qFormat="1"/>
-    <w:lsdException w:name="Medium List 2 Accent 1" w:semiHidden="0" w:uiPriority="66" w:unhideWhenUsed="0"/>
-    <w:lsdException w:name="Medium Grid 1 Accent 1" w:semiHidden="0" w:uiPriority="67" w:unhideWhenUsed="0"/>
-    <w:lsdException w:name="Medium Grid 2 Accent 1" w:semiHidden="0" w:uiPriority="68" w:unhideWhenUsed="0"/>
-    <w:lsdException w:name="Medium Grid 3 Accent 1" w:semiHidden="0" w:uiPriority="69" w:unhideWhenUsed="0"/>
-    <w:lsdException w:name="Dark List Accent 1" w:semiHidden="0" w:uiPriority="70" w:unhideWhenUsed="0"/>
-    <w:lsdException w:name="Colorful Shading Accent 1" w:semiHidden="0" w:uiPriority="71" w:unhideWhenUsed="0"/>
-    <w:lsdException w:name="Colorful List Accent 1" w:semiHidden="0" w:uiPriority="72" w:unhideWhenUsed="0"/>
-    <w:lsdException w:name="Colorful Grid Accent 1" w:semiHidden="0" w:uiPriority="73" w:unhideWhenUsed="0"/>
-    <w:lsdException w:name="Light Shading Accent 2" w:semiHidden="0" w:uiPriority="60" w:unhideWhenUsed="0"/>
-    <w:lsdException w:name="Light List Accent 2" w:semiHidden="0" w:uiPriority="61" w:unhideWhenUsed="0"/>
-    <w:lsdException w:name="Light Grid Accent 2" w:semiHidden="0" w:uiPriority="62" w:unhideWhenUsed="0"/>
-    <w:lsdException w:name="Medium Shading 1 Accent 2" w:semiHidden="0" w:uiPriority="63" w:unhideWhenUsed="0"/>
-    <w:lsdException w:name="Medium Shading 2 Accent 2" w:semiHidden="0" w:uiPriority="64" w:unhideWhenUsed="0"/>
-    <w:lsdException w:name="Medium List 1 Accent 2" w:semiHidden="0" w:uiPriority="65" w:unhideWhenUsed="0"/>
-    <w:lsdException w:name="Medium List 2 Accent 2" w:semiHidden="0" w:uiPriority="66" w:unhideWhenUsed="0"/>
-    <w:lsdException w:name="Medium Grid 1 Accent 2" w:semiHidden="0" w:uiPriority="67" w:unhideWhenUsed="0"/>
-    <w:lsdException w:name="Medium Grid 2 Accent 2" w:semiHidden="0" w:uiPriority="68" w:unhideWhenUsed="0"/>
-    <w:lsdException w:name="Medium Grid 3 Accent 2" w:semiHidden="0" w:uiPriority="69" w:unhideWhenUsed="0"/>
-    <w:lsdException w:name="Dark List Accent 2" w:semiHidden="0" w:uiPriority="70" w:unhideWhenUsed="0"/>
-    <w:lsdException w:name="Colorful Shading Accent 2" w:semiHidden="0" w:uiPriority="71" w:unhideWhenUsed="0"/>
-    <w:lsdException w:name="Colorful List Accent 2" w:semiHidden="0" w:uiPriority="72" w:unhideWhenUsed="0"/>
-    <w:lsdException w:name="Colorful Grid Accent 2" w:semiHidden="0" w:uiPriority="73" w:unhideWhenUsed="0"/>
-    <w:lsdException w:name="Light Shading Accent 3" w:semiHidden="0" w:uiPriority="60" w:unhideWhenUsed="0"/>
-    <w:lsdException w:name="Light List Accent 3" w:semiHidden="0" w:uiPriority="61" w:unhideWhenUsed="0"/>
-    <w:lsdException w:name="Light Grid Accent 3" w:semiHidden="0" w:uiPriority="62" w:unhideWhenUsed="0"/>
-    <w:lsdException w:name="Medium Shading 1 Accent 3" w:semiHidden="0" w:uiPriority="63" w:unhideWhenUsed="0"/>
-    <w:lsdException w:name="Medium Shading 2 Accent 3" w:semiHidden="0" w:uiPriority="64" w:unhideWhenUsed="0"/>
-    <w:lsdException w:name="Medium List 1 Accent 3" w:semiHidden="0" w:uiPriority="65" w:unhideWhenUsed="0"/>
-    <w:lsdException w:name="Medium List 2 Accent 3" w:semiHidden="0" w:uiPriority="66" w:unhideWhenUsed="0"/>
-    <w:lsdException w:name="Medium Grid 1 Accent 3" w:semiHidden="0" w:uiPriority="67" w:unhideWhenUsed="0"/>
-    <w:lsdException w:name="Medium Grid 2 Accent 3" w:semiHidden="0" w:uiPriority="68" w:unhideWhenUsed="0"/>
-    <w:lsdException w:name="Medium Grid 3 Accent 3" w:semiHidden="0" w:uiPriority="69" w:unhideWhenUsed="0"/>
-    <w:lsdException w:name="Dark List Accent 3" w:semiHidden="0" w:uiPriority="70" w:unhideWhenUsed="0"/>
-    <w:lsdException w:name="Colorful Shading Accent 3" w:semiHidden="0" w:uiPriority="71" w:unhideWhenUsed="0"/>
-    <w:lsdException w:name="Colorful List Accent 3" w:semiHidden="0" w:uiPriority="72" w:unhideWhenUsed="0"/>
-    <w:lsdException w:name="Colorful Grid Accent 3" w:semiHidden="0" w:uiPriority="73" w:unhideWhenUsed="0"/>
-    <w:lsdException w:name="Light Shading Accent 4" w:semiHidden="0" w:uiPriority="60" w:unhideWhenUsed="0"/>
-    <w:lsdException w:name="Light List Accent 4" w:semiHidden="0" w:uiPriority="61" w:unhideWhenUsed="0"/>
-    <w:lsdException w:name="Light Grid Accent 4" w:semiHidden="0" w:uiPriority="62" w:unhideWhenUsed="0"/>
-    <w:lsdException w:name="Medium Shading 1 Accent 4" w:semiHidden="0" w:uiPriority="63" w:unhideWhenUsed="0"/>
-    <w:lsdException w:name="Medium Shading 2 Accent 4" w:semiHidden="0" w:uiPriority="64" w:unhideWhenUsed="0"/>
-    <w:lsdException w:name="Medium List 1 Accent 4" w:semiHidden="0" w:uiPriority="65" w:unhideWhenUsed="0"/>
-    <w:lsdException w:name="Medium List 2 Accent 4" w:semiHidden="0" w:uiPriority="66" w:unhideWhenUsed="0"/>
-    <w:lsdException w:name="Medium Grid 1 Accent 4" w:semiHidden="0" w:uiPriority="67" w:unhideWhenUsed="0"/>
-    <w:lsdException w:name="Medium Grid 2 Accent 4" w:semiHidden="0" w:uiPriority="68" w:unhideWhenUsed="0"/>
-    <w:lsdException w:name="Medium Grid 3 Accent 4" w:semiHidden="0" w:uiPriority="69" w:unhideWhenUsed="0"/>
-    <w:lsdException w:name="Dark List Accent 4" w:semiHidden="0" w:uiPriority="70" w:unhideWhenUsed="0"/>
-    <w:lsdException w:name="Colorful Shading Accent 4" w:semiHidden="0" w:uiPriority="71" w:unhideWhenUsed="0"/>
-    <w:lsdException w:name="Colorful List Accent 4" w:semiHidden="0" w:uiPriority="72" w:unhideWhenUsed="0"/>
-    <w:lsdException w:name="Colorful Grid Accent 4" w:semiHidden="0" w:uiPriority="73" w:unhideWhenUsed="0"/>
-    <w:lsdException w:name="Light Shading Accent 5" w:semiHidden="0" w:uiPriority="60" w:unhideWhenUsed="0"/>
-    <w:lsdException w:name="Light List Accent 5" w:semiHidden="0" w:uiPriority="61" w:unhideWhenUsed="0"/>
-    <w:lsdException w:name="Light Grid Accent 5" w:semiHidden="0" w:uiPriority="62" w:unhideWhenUsed="0"/>
-    <w:lsdException w:name="Medium Shading 1 Accent 5" w:semiHidden="0" w:uiPriority="63" w:unhideWhenUsed="0"/>
-    <w:lsdException w:name="Medium Shading 2 Accent 5" w:semiHidden="0" w:uiPriority="64" w:unhideWhenUsed="0"/>
-    <w:lsdException w:name="Medium List 1 Accent 5" w:semiHidden="0" w:uiPriority="65" w:unhideWhenUsed="0"/>
-    <w:lsdException w:name="Medium List 2 Accent 5" w:semiHidden="0" w:uiPriority="66" w:unhideWhenUsed="0"/>
-    <w:lsdException w:name="Medium Grid 1 Accent 5" w:semiHidden="0" w:uiPriority="67" w:unhideWhenUsed="0"/>
-    <w:lsdException w:name="Medium Grid 2 Accent 5" w:semiHidden="0" w:uiPriority="68" w:unhideWhenUsed="0"/>
-    <w:lsdException w:name="Medium Grid 3 Accent 5" w:semiHidden="0" w:uiPriority="69" w:unhideWhenUsed="0"/>
-    <w:lsdException w:name="Dark List Accent 5" w:semiHidden="0" w:uiPriority="70" w:unhideWhenUsed="0"/>
-    <w:lsdException w:name="Colorful Shading Accent 5" w:semiHidden="0" w:uiPriority="71" w:unhideWhenUsed="0"/>
-    <w:lsdException w:name="Colorful List Accent 5" w:semiHidden="0" w:uiPriority="72" w:unhideWhenUsed="0"/>
-    <w:lsdException w:name="Colorful Grid Accent 5" w:semiHidden="0" w:uiPriority="73" w:unhideWhenUsed="0"/>
-    <w:lsdException w:name="Light Shading Accent 6" w:semiHidden="0" w:uiPriority="60" w:unhideWhenUsed="0"/>
-    <w:lsdException w:name="Light List Accent 6" w:semiHidden="0" w:uiPriority="61" w:unhideWhenUsed="0"/>
-    <w:lsdException w:name="Light Grid Accent 6" w:semiHidden="0" w:uiPriority="62" w:unhideWhenUsed="0"/>
-    <w:lsdException w:name="Medium Shading 1 Accent 6" w:semiHidden="0" w:uiPriority="63" w:unhideWhenUsed="0"/>
-    <w:lsdException w:name="Medium Shading 2 Accent 6" w:semiHidden="0" w:uiPriority="64" w:unhideWhenUsed="0"/>
-    <w:lsdException w:name="Medium List 1 Accent 6" w:semiHidden="0" w:uiPriority="65" w:unhideWhenUsed="0"/>
-    <w:lsdException w:name="Medium List 2 Accent 6" w:semiHidden="0" w:uiPriority="66" w:unhideWhenUsed="0"/>
-    <w:lsdException w:name="Medium Grid 1 Accent 6" w:semiHidden="0" w:uiPriority="67" w:unhideWhenUsed="0"/>
-    <w:lsdException w:name="Medium Grid 2 Accent 6" w:semiHidden="0" w:uiPriority="68" w:unhideWhenUsed="0"/>
-    <w:lsdException w:name="Medium Grid 3 Accent 6" w:semiHidden="0" w:uiPriority="69" w:unhideWhenUsed="0"/>
-    <w:lsdException w:name="Dark List Accent 6" w:semiHidden="0" w:uiPriority="70" w:unhideWhenUsed="0"/>
-    <w:lsdException w:name="Colorful Shading Accent 6" w:semiHidden="0" w:uiPriority="71" w:unhideWhenUsed="0"/>
-    <w:lsdException w:name="Colorful List Accent 6" w:semiHidden="0" w:uiPriority="72" w:unhideWhenUsed="0"/>
-    <w:lsdException w:name="Colorful Grid Accent 6" w:semiHidden="0" w:uiPriority="73" w:unhideWhenUsed="0"/>
-    <w:lsdException w:name="Subtle Emphasis" w:semiHidden="0" w:uiPriority="19" w:unhideWhenUsed="0" w:qFormat="1"/>
-    <w:lsdException w:name="Intense Emphasis" w:semiHidden="0" w:uiPriority="21" w:unhideWhenUsed="0" w:qFormat="1"/>
-    <w:lsdException w:name="Subtle Reference" w:semiHidden="0" w:uiPriority="31" w:unhideWhenUsed="0" w:qFormat="1"/>
-    <w:lsdException w:name="Intense Reference" w:semiHidden="0" w:uiPriority="32" w:unhideWhenUsed="0" w:qFormat="1"/>
-    <w:lsdException w:name="Book Title" w:semiHidden="0" w:uiPriority="33" w:unhideWhenUsed="0" w:qFormat="1"/>
-    <w:lsdException w:name="Bibliography" w:uiPriority="37"/>
-    <w:lsdException w:name="TOC Heading" w:uiPriority="39" w:qFormat="1"/>
-  </w:latentStyles>
-  <w:style w:type="paragraph" w:default="1" w:styleId="Normalny">
-    <w:name w:val="Normal"/>
-    <w:qFormat/>
-  </w:style>
-  <w:style w:type="character" w:default="1" w:styleId="Domylnaczcionkaakapitu">
-    <w:name w:val="Default Paragraph Font"/>
-    <w:uiPriority w:val="1"/>
-    <w:semiHidden/>
-    <w:unhideWhenUsed/>
-  </w:style>
-  <w:style w:type="table" w:default="1" w:styleId="Standardowy">
-    <w:name w:val="Normal Table"/>
-    <w:uiPriority w:val="99"/>
-    <w:semiHidden/>
-    <w:unhideWhenUsed/>
-    <w:tblPr>
-      <w:tblInd w:w="0" w:type="dxa"/>
-      <w:tblCellMar>
-        <w:top w:w="0" w:type="dxa"/>
-        <w:left w:w="108" w:type="dxa"/>
-        <w:bottom w:w="0" w:type="dxa"/>
-        <w:right w:w="108" w:type="dxa"/>
-      </w:tblCellMar>
-    </w:tblPr>
-  </w:style>
-  <w:style w:type="numbering" w:default="1" w:styleId="Bezlisty">
-    <w:name w:val="No List"/>
-    <w:uiPriority w:val="99"/>
-    <w:semiHidden/>
-    <w:unhideWhenUsed/>
-  </w:style>
-  <w:style w:type="paragraph" w:customStyle="1" w:styleId="DEF25BFBFD284169A1E32F4709971597">
-    <w:name w:val="DEF25BFBFD284169A1E32F4709971597"/>
-    <w:rsid w:val="00A16AF8"/>
-  </w:style>
-  <w:style w:type="paragraph" w:customStyle="1" w:styleId="6BE07F4C477C491BB7AAC419E6D82DFA">
-    <w:name w:val="6BE07F4C477C491BB7AAC419E6D82DFA"/>
-    <w:rsid w:val="00A16AF8"/>
-  </w:style>
-  <w:style w:type="paragraph" w:customStyle="1" w:styleId="F4E6C1E3D60948FAA81D4447403BF0D0">
-    <w:name w:val="F4E6C1E3D60948FAA81D4447403BF0D0"/>
-    <w:rsid w:val="00A16AF8"/>
-  </w:style>
-  <w:style w:type="paragraph" w:customStyle="1" w:styleId="F55E361DCB61488896B6575D68CA7A83">
-    <w:name w:val="F55E361DCB61488896B6575D68CA7A83"/>
-    <w:rsid w:val="00A16AF8"/>
-  </w:style>
-</w:styles>
-</file>
-
-<file path=word/glossary/webSettings.xml><?xml version="1.0" encoding="utf-8"?>
-<w:webSettings xmlns:mc="http://schemas.openxmlformats.org/markup-compatibility/2006" xmlns:r="http://schemas.openxmlformats.org/officeDocument/2006/relationships" xmlns:w="http://schemas.openxmlformats.org/wordprocessingml/2006/main" xmlns:w14="http://schemas.microsoft.com/office/word/2010/wordml" mc:Ignorable="w14">
-  <w:optimizeForBrowser/>
-  <w:allowPNG/>
-</w:webSettings>
 </file>
 
 <file path=word/theme/theme1.xml><?xml version="1.0" encoding="utf-8"?>
@@ -5949,7 +5605,7 @@
 </file>
 
 <file path=customXml/itemProps2.xml><?xml version="1.0" encoding="utf-8"?>
-<ds:datastoreItem xmlns:ds="http://schemas.openxmlformats.org/officeDocument/2006/customXml" ds:itemID="{8531D683-FB74-4863-BBB7-0AD6419A6D03}">
+<ds:datastoreItem xmlns:ds="http://schemas.openxmlformats.org/officeDocument/2006/customXml" ds:itemID="{0C78A7BB-74A7-444C-A9F9-08649BC6F3DC}">
   <ds:schemaRefs>
     <ds:schemaRef ds:uri="http://schemas.openxmlformats.org/officeDocument/2006/bibliography"/>
   </ds:schemaRefs>

</xml_diff>

<commit_message>
Zmiany w bazie danych i uszczegółowienie wymagań
</commit_message>
<xml_diff>
--- a/Documentation/Dokumentacja.docx
+++ b/Documentation/Dokumentacja.docx
@@ -103,7 +103,6 @@
                                         <w:szCs w:val="84"/>
                                       </w:rPr>
                                     </w:pPr>
-                                    <w:proofErr w:type="spellStart"/>
                                     <w:r>
                                       <w:rPr>
                                         <w:rFonts w:asciiTheme="majorHAnsi" w:eastAsiaTheme="majorEastAsia" w:hAnsiTheme="majorHAnsi" w:cstheme="majorBidi"/>
@@ -113,7 +112,6 @@
                                       </w:rPr>
                                       <w:t>AndCourier</w:t>
                                     </w:r>
-                                    <w:proofErr w:type="spellEnd"/>
                                   </w:p>
                                 </w:sdtContent>
                               </w:sdt>
@@ -1311,11 +1309,10 @@
       <w:pPr>
         <w:pStyle w:val="Tytu"/>
       </w:pPr>
-      <w:proofErr w:type="spellStart"/>
-      <w:r>
+      <w:r>
+        <w:lastRenderedPageBreak/>
         <w:t>AndCourier</w:t>
       </w:r>
-      <w:proofErr w:type="spellEnd"/>
     </w:p>
     <w:p>
       <w:pPr>
@@ -1343,6 +1340,8 @@
           <w:rFonts w:asciiTheme="minorHAnsi" w:eastAsiaTheme="minorEastAsia" w:hAnsiTheme="minorHAnsi" w:cstheme="minorBidi"/>
           <w:b w:val="0"/>
           <w:bCs w:val="0"/>
+          <w:i/>
+          <w:iCs/>
           <w:color w:val="auto"/>
           <w:sz w:val="22"/>
           <w:szCs w:val="22"/>
@@ -2534,6 +2533,7 @@
       </w:pPr>
       <w:bookmarkStart w:id="0" w:name="_Toc317699071"/>
       <w:r>
+        <w:lastRenderedPageBreak/>
         <w:t>Opis projektu</w:t>
       </w:r>
       <w:bookmarkEnd w:id="0"/>
@@ -2551,16 +2551,11 @@
           <w:numId w:val="1"/>
         </w:numPr>
       </w:pPr>
-      <w:proofErr w:type="spellStart"/>
       <w:r>
         <w:t>A</w:t>
       </w:r>
       <w:r>
-        <w:t>ndCourier</w:t>
-      </w:r>
-      <w:proofErr w:type="spellEnd"/>
-      <w:r>
-        <w:t xml:space="preserve"> Serv</w:t>
+        <w:t>ndCourier Serv</w:t>
       </w:r>
       <w:r>
         <w:t>er udostępniający</w:t>
@@ -2580,15 +2575,7 @@
         <w:t xml:space="preserve">Ponadto serwer </w:t>
       </w:r>
       <w:r>
-        <w:t xml:space="preserve">sam jest w stanie utworzyć bazę danych na serwerze </w:t>
-      </w:r>
-      <w:proofErr w:type="spellStart"/>
-      <w:r>
-        <w:t>MySQL</w:t>
-      </w:r>
-      <w:proofErr w:type="spellEnd"/>
-      <w:r>
-        <w:t>, którą później będzie zarządzał.</w:t>
+        <w:t>sam jest w stanie utworzyć bazę danych na serwerze MySQL, którą później będzie zarządzał.</w:t>
       </w:r>
     </w:p>
     <w:p>
@@ -2599,13 +2586,8 @@
           <w:numId w:val="1"/>
         </w:numPr>
       </w:pPr>
-      <w:proofErr w:type="spellStart"/>
-      <w:r>
-        <w:t>AndCourier</w:t>
-      </w:r>
-      <w:proofErr w:type="spellEnd"/>
-      <w:r>
-        <w:t xml:space="preserve"> Client</w:t>
+      <w:r>
+        <w:t>AndCourier Client</w:t>
       </w:r>
       <w:r>
         <w:t xml:space="preserve"> b</w:t>
@@ -2629,15 +2611,7 @@
       </w:pPr>
       <w:bookmarkStart w:id="1" w:name="_Toc317699072"/>
       <w:r>
-        <w:t xml:space="preserve">Wymagania serwera </w:t>
-      </w:r>
-      <w:proofErr w:type="spellStart"/>
-      <w:r>
-        <w:t>AndCourier</w:t>
-      </w:r>
-      <w:proofErr w:type="spellEnd"/>
-      <w:r>
-        <w:t xml:space="preserve"> Server</w:t>
+        <w:t>Wymagania serwera AndCourier Server</w:t>
       </w:r>
       <w:bookmarkEnd w:id="1"/>
     </w:p>
@@ -2681,15 +2655,7 @@
         <w:t>Serwer obsługuje polecenia opisane w zał</w:t>
       </w:r>
       <w:r>
-        <w:t>ączniku nr 1: „</w:t>
-      </w:r>
-      <w:proofErr w:type="spellStart"/>
-      <w:r>
-        <w:t>AndCourier</w:t>
-      </w:r>
-      <w:proofErr w:type="spellEnd"/>
-      <w:r>
-        <w:t xml:space="preserve"> Server – instrukcja obsługi</w:t>
+        <w:t>ączniku nr 1: „AndCourier Server – instrukcja obsługi</w:t>
       </w:r>
       <w:r>
         <w:t>”.</w:t>
@@ -2706,6 +2672,9 @@
       <w:r>
         <w:t>Serwer zapisuje wszystkie logi dotyczące nawiązywanych z nim połączeń klienckich oraz przebiegu wymiany danych pomiędzy serwerem, a klientem.</w:t>
       </w:r>
+      <w:r>
+        <w:t xml:space="preserve"> Stare logi są kasowane przy każdym uruchomieniu serwera.</w:t>
+      </w:r>
     </w:p>
     <w:p>
       <w:pPr>
@@ -2716,15 +2685,7 @@
         </w:numPr>
       </w:pPr>
       <w:r>
-        <w:t xml:space="preserve">Serwer sam jest w stanie zbudować potrzebną mu bazę danych na udostępnionym mu serwerze </w:t>
-      </w:r>
-      <w:proofErr w:type="spellStart"/>
-      <w:r>
-        <w:t>MySQL</w:t>
-      </w:r>
-      <w:proofErr w:type="spellEnd"/>
-      <w:r>
-        <w:t>.</w:t>
+        <w:t>Serwer sam jest w stanie zbudować potrzebną mu bazę danych na udostępnionym mu serwerze MySQL.</w:t>
       </w:r>
     </w:p>
     <w:p>
@@ -2759,6 +2720,18 @@
     </w:p>
     <w:p>
       <w:pPr>
+        <w:pStyle w:val="Akapitzlist"/>
+        <w:numPr>
+          <w:ilvl w:val="0"/>
+          <w:numId w:val="3"/>
+        </w:numPr>
+      </w:pPr>
+      <w:r>
+        <w:t>Login i hasło przy logowaniu powinny być nie dłuższe niż 45 znaków.</w:t>
+      </w:r>
+    </w:p>
+    <w:p>
+      <w:pPr>
         <w:pStyle w:val="Nagwek2"/>
       </w:pPr>
       <w:bookmarkStart w:id="3" w:name="_Toc317699074"/>
@@ -2776,15 +2749,7 @@
         </w:numPr>
       </w:pPr>
       <w:r>
-        <w:t xml:space="preserve">Dostęp do serwera </w:t>
-      </w:r>
-      <w:proofErr w:type="spellStart"/>
-      <w:r>
-        <w:t>MySQL</w:t>
-      </w:r>
-      <w:proofErr w:type="spellEnd"/>
-      <w:r>
-        <w:t>.</w:t>
+        <w:t>Dostęp do serwera MySQL.</w:t>
       </w:r>
     </w:p>
     <w:p>
@@ -2825,19 +2790,36 @@
     </w:p>
     <w:p>
       <w:pPr>
+        <w:pStyle w:val="Akapitzlist"/>
+        <w:numPr>
+          <w:ilvl w:val="0"/>
+          <w:numId w:val="2"/>
+        </w:numPr>
+      </w:pPr>
+      <w:r>
+        <w:t>Udostępniony otwarty port 666.</w:t>
+      </w:r>
+    </w:p>
+    <w:p>
+      <w:pPr>
+        <w:pStyle w:val="Akapitzlist"/>
+        <w:numPr>
+          <w:ilvl w:val="0"/>
+          <w:numId w:val="2"/>
+        </w:numPr>
+      </w:pPr>
+      <w:r>
+        <w:t>Dostęp do sieci.</w:t>
+      </w:r>
+    </w:p>
+    <w:p>
+      <w:pPr>
         <w:pStyle w:val="Nagwek1"/>
       </w:pPr>
       <w:bookmarkStart w:id="4" w:name="_Toc317699075"/>
       <w:r>
-        <w:t xml:space="preserve">Wymagania klienta </w:t>
-      </w:r>
-      <w:proofErr w:type="spellStart"/>
-      <w:r>
-        <w:t>AndCourier</w:t>
-      </w:r>
-      <w:proofErr w:type="spellEnd"/>
-      <w:r>
-        <w:t xml:space="preserve"> Client</w:t>
+        <w:lastRenderedPageBreak/>
+        <w:t>Wymagania klienta AndCourier Client</w:t>
       </w:r>
       <w:bookmarkEnd w:id="4"/>
     </w:p>
@@ -2905,10 +2887,10 @@
           <w:noProof/>
         </w:rPr>
         <w:drawing>
-          <wp:inline distT="0" distB="0" distL="0" distR="0">
-            <wp:extent cx="5753100" cy="5276850"/>
+          <wp:inline distT="0" distB="0" distL="0" distR="0" wp14:anchorId="79B48C79" wp14:editId="1E7E0534">
+            <wp:extent cx="5753100" cy="4476750"/>
             <wp:effectExtent l="0" t="0" r="0" b="0"/>
-            <wp:docPr id="2" name="Obraz 2" descr="D:\MyFiles\studia\semestr 6\Projekt Zespołowy\workspace\Documentation\database.png"/>
+            <wp:docPr id="1" name="Obraz 1" descr="D:\MyFiles\studia\semestr 6\Projekt Zespołowy\workspace\Documentation\Baza danych\database.png"/>
             <wp:cNvGraphicFramePr>
               <a:graphicFrameLocks xmlns:a="http://schemas.openxmlformats.org/drawingml/2006/main" noChangeAspect="1"/>
             </wp:cNvGraphicFramePr>
@@ -2916,7 +2898,7 @@
               <a:graphicData uri="http://schemas.openxmlformats.org/drawingml/2006/picture">
                 <pic:pic xmlns:pic="http://schemas.openxmlformats.org/drawingml/2006/picture">
                   <pic:nvPicPr>
-                    <pic:cNvPr id="0" name="Picture 2" descr="D:\MyFiles\studia\semestr 6\Projekt Zespołowy\workspace\Documentation\database.png"/>
+                    <pic:cNvPr id="0" name="Picture 1" descr="D:\MyFiles\studia\semestr 6\Projekt Zespołowy\workspace\Documentation\Baza danych\database.png"/>
                     <pic:cNvPicPr>
                       <a:picLocks noChangeAspect="1" noChangeArrowheads="1"/>
                     </pic:cNvPicPr>
@@ -2937,7 +2919,7 @@
                   <pic:spPr bwMode="auto">
                     <a:xfrm>
                       <a:off x="0" y="0"/>
-                      <a:ext cx="5753100" cy="5276850"/>
+                      <a:ext cx="5753100" cy="4476750"/>
                     </a:xfrm>
                     <a:prstGeom prst="rect">
                       <a:avLst/>
@@ -2969,12 +2951,10 @@
         <w:pStyle w:val="Nagwek3"/>
       </w:pPr>
       <w:bookmarkStart w:id="10" w:name="_Toc317699081"/>
-      <w:proofErr w:type="spellStart"/>
       <w:r>
         <w:t>Couriers</w:t>
       </w:r>
       <w:bookmarkEnd w:id="10"/>
-      <w:proofErr w:type="spellEnd"/>
     </w:p>
     <w:p>
       <w:r>
@@ -2984,23 +2964,23 @@
         <w:t xml:space="preserve">Zawiera następujące informacje: </w:t>
       </w:r>
       <w:r>
-        <w:t xml:space="preserve">identyfikator kuriera, </w:t>
-      </w:r>
-      <w:r>
-        <w:t>imię, nazwisko, login i hasło.</w:t>
+        <w:t>identyfikator kuriera</w:t>
+      </w:r>
+      <w:bookmarkStart w:id="11" w:name="_GoBack"/>
+      <w:bookmarkEnd w:id="11"/>
+      <w:r>
+        <w:t>, login i hasło.</w:t>
       </w:r>
     </w:p>
     <w:p>
       <w:pPr>
         <w:pStyle w:val="Nagwek3"/>
       </w:pPr>
-      <w:bookmarkStart w:id="11" w:name="_Toc317699082"/>
-      <w:proofErr w:type="spellStart"/>
+      <w:bookmarkStart w:id="12" w:name="_Toc317699082"/>
       <w:r>
         <w:t>Logins</w:t>
       </w:r>
-      <w:bookmarkEnd w:id="11"/>
-      <w:proofErr w:type="spellEnd"/>
+      <w:bookmarkEnd w:id="12"/>
     </w:p>
     <w:p>
       <w:r>
@@ -3011,13 +2991,12 @@
       <w:pPr>
         <w:pStyle w:val="Nagwek3"/>
       </w:pPr>
-      <w:bookmarkStart w:id="12" w:name="_Toc317699083"/>
-      <w:proofErr w:type="spellStart"/>
-      <w:r>
+      <w:bookmarkStart w:id="13" w:name="_Toc317699083"/>
+      <w:r>
+        <w:lastRenderedPageBreak/>
         <w:t>Parcels</w:t>
       </w:r>
-      <w:bookmarkEnd w:id="12"/>
-      <w:proofErr w:type="spellEnd"/>
+      <w:bookmarkEnd w:id="13"/>
     </w:p>
     <w:p>
       <w:r>
@@ -3037,13 +3016,11 @@
       <w:pPr>
         <w:pStyle w:val="Nagwek3"/>
       </w:pPr>
-      <w:bookmarkStart w:id="13" w:name="_Toc317699084"/>
-      <w:proofErr w:type="spellStart"/>
+      <w:bookmarkStart w:id="14" w:name="_Toc317699084"/>
       <w:r>
         <w:t>ParcelType</w:t>
       </w:r>
-      <w:bookmarkEnd w:id="13"/>
-      <w:proofErr w:type="spellEnd"/>
+      <w:bookmarkEnd w:id="14"/>
     </w:p>
     <w:p>
       <w:r>
@@ -3057,13 +3034,11 @@
       <w:pPr>
         <w:pStyle w:val="Nagwek3"/>
       </w:pPr>
-      <w:bookmarkStart w:id="14" w:name="_Toc317699085"/>
-      <w:proofErr w:type="spellStart"/>
+      <w:bookmarkStart w:id="15" w:name="_Toc317699085"/>
       <w:r>
         <w:t>Customers</w:t>
       </w:r>
-      <w:bookmarkEnd w:id="14"/>
-      <w:proofErr w:type="spellEnd"/>
+      <w:bookmarkEnd w:id="15"/>
     </w:p>
     <w:p>
       <w:r>
@@ -3087,11 +3062,11 @@
       <w:pPr>
         <w:pStyle w:val="Nagwek1"/>
       </w:pPr>
-      <w:bookmarkStart w:id="15" w:name="_Toc317699086"/>
+      <w:bookmarkStart w:id="16" w:name="_Toc317699086"/>
       <w:r>
         <w:t>Słownik danych</w:t>
       </w:r>
-      <w:bookmarkEnd w:id="15"/>
+      <w:bookmarkEnd w:id="16"/>
     </w:p>
     <w:p>
       <w:pPr>
@@ -3114,23 +3089,7 @@
         </w:numPr>
       </w:pPr>
       <w:r>
-        <w:t xml:space="preserve">Log – krótka informacja dotycząca zapisana w pliku z rozszerzeniem .log dotycząca konkretnego zdarzenia zaistniałego pomiędzy klientem, a serwerem. Powinna składać się co najmniej z czasu zaistniałego zdarzenia (podanego w formacie </w:t>
-      </w:r>
-      <w:proofErr w:type="spellStart"/>
-      <w:r>
-        <w:t>timestamp</w:t>
-      </w:r>
-      <w:proofErr w:type="spellEnd"/>
-      <w:r>
-        <w:t xml:space="preserve">, lub „dzień-miesiąc-rok </w:t>
-      </w:r>
-      <w:proofErr w:type="spellStart"/>
-      <w:r>
-        <w:t>godzina:minuta:sekunda</w:t>
-      </w:r>
-      <w:proofErr w:type="spellEnd"/>
-      <w:r>
-        <w:t>, przy czym godzina jest podana w formacie 24-godzinnym, a każda ze zmiennych poza rokiem, składa się z dwóch cyfr) oraz krótkiego opisu zdarzenia zapisanego w języku angielskim, np.</w:t>
+        <w:t>Log – krótka informacja dotycząca zapisana w pliku z rozszerzeniem .log dotycząca konkretnego zdarzenia zaistniałego pomiędzy klientem, a serwerem. Powinna składać się co najmniej z czasu zaistniałego zdarzenia (podanego w formacie timestamp, lub „dzień-miesiąc-rok godzina:minuta:sekunda, przy czym godzina jest podana w formacie 24-godzinnym, a każda ze zmiennych poza rokiem, składa się z dwóch cyfr) oraz krótkiego opisu zdarzenia zapisanego w języku angielskim, np.</w:t>
       </w:r>
     </w:p>
     <w:p>
@@ -3142,23 +3101,7 @@
         </w:numPr>
       </w:pPr>
       <w:r>
-        <w:t xml:space="preserve">02-01-2012 13:06:59 User </w:t>
-      </w:r>
-      <w:proofErr w:type="spellStart"/>
-      <w:r>
-        <w:t>kjanow</w:t>
-      </w:r>
-      <w:proofErr w:type="spellEnd"/>
-      <w:r>
-        <w:t xml:space="preserve"> </w:t>
-      </w:r>
-      <w:proofErr w:type="spellStart"/>
-      <w:r>
-        <w:t>logged</w:t>
-      </w:r>
-      <w:proofErr w:type="spellEnd"/>
-      <w:r>
-        <w:t xml:space="preserve"> in</w:t>
+        <w:t>02-01-2012 13:06:59 User kjanow logged in</w:t>
       </w:r>
     </w:p>
     <w:p>
@@ -3176,35 +3119,7 @@
         <w:rPr>
           <w:lang w:val="en-US"/>
         </w:rPr>
-        <w:t xml:space="preserve">02-01-2012 13:07:20 User </w:t>
-      </w:r>
-      <w:proofErr w:type="spellStart"/>
-      <w:r>
-        <w:rPr>
-          <w:lang w:val="en-US"/>
-        </w:rPr>
-        <w:t>kjanow</w:t>
-      </w:r>
-      <w:proofErr w:type="spellEnd"/>
-      <w:r>
-        <w:rPr>
-          <w:lang w:val="en-US"/>
-        </w:rPr>
-        <w:t xml:space="preserve"> requested data concerning </w:t>
-      </w:r>
-      <w:proofErr w:type="spellStart"/>
-      <w:r>
-        <w:rPr>
-          <w:lang w:val="en-US"/>
-        </w:rPr>
-        <w:t>numer</w:t>
-      </w:r>
-      <w:proofErr w:type="spellEnd"/>
-      <w:r>
-        <w:rPr>
-          <w:lang w:val="en-US"/>
-        </w:rPr>
-        <w:t xml:space="preserve"> of parcels</w:t>
+        <w:t>02-01-2012 13:07:20 User kjanow requested data concerning numer of parcels</w:t>
       </w:r>
     </w:p>
     <w:p>
@@ -3222,21 +3137,7 @@
         <w:rPr>
           <w:lang w:val="en-US"/>
         </w:rPr>
-        <w:t xml:space="preserve">02-01-2012 13:07:21 Server provided </w:t>
-      </w:r>
-      <w:proofErr w:type="spellStart"/>
-      <w:r>
-        <w:rPr>
-          <w:lang w:val="en-US"/>
-        </w:rPr>
-        <w:t>kjanow</w:t>
-      </w:r>
-      <w:proofErr w:type="spellEnd"/>
-      <w:r>
-        <w:rPr>
-          <w:lang w:val="en-US"/>
-        </w:rPr>
-        <w:t xml:space="preserve"> with requested data</w:t>
+        <w:t>02-01-2012 13:07:21 Server provided kjanow with requested data</w:t>
       </w:r>
     </w:p>
     <w:p>
@@ -3269,7 +3170,16 @@
         <w:t xml:space="preserve">Klient – osoba </w:t>
       </w:r>
       <w:r>
-        <w:t>będąca nadawcą, lub odbiorcą paczki.</w:t>
+        <w:t>będą</w:t>
+      </w:r>
+      <w:r>
+        <w:t xml:space="preserve">ca nadawcą, lub odbiorcą paczki, lub w odniesieniu do aplikacji </w:t>
+      </w:r>
+      <w:r>
+        <w:t xml:space="preserve">- </w:t>
+      </w:r>
+      <w:r>
+        <w:t>AndCourier Client.</w:t>
       </w:r>
     </w:p>
     <w:p>
@@ -3373,7 +3283,7 @@
           <w:rPr>
             <w:noProof/>
           </w:rPr>
-          <w:t>2</w:t>
+          <w:t>3</w:t>
         </w:r>
         <w:r>
           <w:fldChar w:fldCharType="end"/>
@@ -3420,11 +3330,9 @@
     <w:pPr>
       <w:pStyle w:val="Nagwek"/>
     </w:pPr>
-    <w:proofErr w:type="spellStart"/>
     <w:r>
       <w:t>AndCourier</w:t>
     </w:r>
-    <w:proofErr w:type="spellEnd"/>
     <w:r>
       <w:ptab w:relativeTo="margin" w:alignment="center" w:leader="none"/>
     </w:r>
@@ -5605,7 +5513,7 @@
 </file>
 
 <file path=customXml/itemProps2.xml><?xml version="1.0" encoding="utf-8"?>
-<ds:datastoreItem xmlns:ds="http://schemas.openxmlformats.org/officeDocument/2006/customXml" ds:itemID="{0C78A7BB-74A7-444C-A9F9-08649BC6F3DC}">
+<ds:datastoreItem xmlns:ds="http://schemas.openxmlformats.org/officeDocument/2006/customXml" ds:itemID="{82D25E51-B25D-4E54-82E5-57B998F67BB9}">
   <ds:schemaRefs>
     <ds:schemaRef ds:uri="http://schemas.openxmlformats.org/officeDocument/2006/bibliography"/>
   </ds:schemaRefs>

</xml_diff>

<commit_message>
initial dla createDatabase.sql (kod sql do stworzenia bazy danych), exampleFillout.sql (przykładowe wypełnenie bazy) i dokumentacja z małą zmianą w strukturze bazy danych
</commit_message>
<xml_diff>
--- a/Documentation/Dokumentacja.docx
+++ b/Documentation/Dokumentacja.docx
@@ -2887,10 +2887,10 @@
           <w:noProof/>
         </w:rPr>
         <w:drawing>
-          <wp:inline distT="0" distB="0" distL="0" distR="0" wp14:anchorId="79B48C79" wp14:editId="1E7E0534">
-            <wp:extent cx="5753100" cy="4476750"/>
+          <wp:inline distT="0" distB="0" distL="0" distR="0">
+            <wp:extent cx="5753100" cy="4705350"/>
             <wp:effectExtent l="0" t="0" r="0" b="0"/>
-            <wp:docPr id="1" name="Obraz 1" descr="D:\MyFiles\studia\semestr 6\Projekt Zespołowy\workspace\Documentation\Baza danych\database.png"/>
+            <wp:docPr id="2" name="Obraz 2" descr="D:\MyFiles\studia\semestr 6\Projekt Zespołowy\workspace\Documentation\Baza danych\database.png"/>
             <wp:cNvGraphicFramePr>
               <a:graphicFrameLocks xmlns:a="http://schemas.openxmlformats.org/drawingml/2006/main" noChangeAspect="1"/>
             </wp:cNvGraphicFramePr>
@@ -2919,7 +2919,7 @@
                   <pic:spPr bwMode="auto">
                     <a:xfrm>
                       <a:off x="0" y="0"/>
-                      <a:ext cx="5753100" cy="4476750"/>
+                      <a:ext cx="5753100" cy="4705350"/>
                     </a:xfrm>
                     <a:prstGeom prst="rect">
                       <a:avLst/>
@@ -2966,48 +2966,57 @@
       <w:r>
         <w:t>identyfikator kuriera</w:t>
       </w:r>
-      <w:bookmarkStart w:id="11" w:name="_GoBack"/>
+      <w:r>
+        <w:t>, login i hasło.</w:t>
+      </w:r>
+    </w:p>
+    <w:p>
+      <w:pPr>
+        <w:pStyle w:val="Nagwek3"/>
+      </w:pPr>
+      <w:bookmarkStart w:id="11" w:name="_Toc317699082"/>
+      <w:r>
+        <w:t>Logins</w:t>
+      </w:r>
       <w:bookmarkEnd w:id="11"/>
-      <w:r>
-        <w:t>, login i hasło.</w:t>
+    </w:p>
+    <w:p>
+      <w:r>
+        <w:t>Zawiera informacje o dacie i godzinie logowania kuriera do systemu.</w:t>
       </w:r>
     </w:p>
     <w:p>
       <w:pPr>
         <w:pStyle w:val="Nagwek3"/>
       </w:pPr>
-      <w:bookmarkStart w:id="12" w:name="_Toc317699082"/>
-      <w:r>
-        <w:t>Logins</w:t>
-      </w:r>
-      <w:bookmarkEnd w:id="12"/>
-    </w:p>
-    <w:p>
-      <w:r>
-        <w:t>Zawiera informacje o dacie i godzinie logowania kuriera do systemu.</w:t>
-      </w:r>
-    </w:p>
-    <w:p>
-      <w:pPr>
-        <w:pStyle w:val="Nagwek3"/>
-      </w:pPr>
-      <w:bookmarkStart w:id="13" w:name="_Toc317699083"/>
+      <w:bookmarkStart w:id="12" w:name="_Toc317699083"/>
       <w:r>
         <w:lastRenderedPageBreak/>
         <w:t>Parcels</w:t>
       </w:r>
+      <w:bookmarkEnd w:id="12"/>
+    </w:p>
+    <w:p>
+      <w:r>
+        <w:t>Tabela opisująca paczki, które trafiają do firmy kurierskiej. Zawiera następujące informacje: waga paczki, kiedy była wysłana, informację czy została już dostarczona, odnośnik do klienta, który nadał paczkę oraz odnośnik do klienta, który jest adresatem paczki, cena jaka została uiszczona za paczkę, odnośnik do kuriera, który ma ją dostarczyć (jeśli j</w:t>
+      </w:r>
+      <w:r>
+        <w:t>uż jakiś został przypisany),</w:t>
+      </w:r>
+      <w:r>
+        <w:t xml:space="preserve"> typ paczki (list, paczka zwykła, paczka delikatna</w:t>
+      </w:r>
+      <w:r>
+        <w:t xml:space="preserve"> itp.</w:t>
+      </w:r>
+      <w:r>
+        <w:t>)</w:t>
+      </w:r>
+      <w:r>
+        <w:t xml:space="preserve"> oraz datę, kiedy została dostarczona</w:t>
+      </w:r>
+      <w:bookmarkStart w:id="13" w:name="_GoBack"/>
       <w:bookmarkEnd w:id="13"/>
-    </w:p>
-    <w:p>
-      <w:r>
-        <w:t>Tabela opisująca paczki, które trafiają do firmy kurierskiej. Zawiera następujące informacje: waga paczki, kiedy była wysłana, informację czy została już dostarczona, odnośnik do klienta, który nadał paczkę oraz odnośnik do klienta, który jest adresatem paczki, cena jaka została uiszczona za paczkę, odnośnik do kuriera, który ma ją dostarczyć (jeśli już jakiś został przypisany) oraz typ paczki (list, paczka zwykła, paczka delikatna</w:t>
-      </w:r>
-      <w:r>
-        <w:t xml:space="preserve"> itp.</w:t>
-      </w:r>
-      <w:r>
-        <w:t>)</w:t>
-      </w:r>
       <w:r>
         <w:t>.</w:t>
       </w:r>
@@ -3283,7 +3292,7 @@
           <w:rPr>
             <w:noProof/>
           </w:rPr>
-          <w:t>3</w:t>
+          <w:t>4</w:t>
         </w:r>
         <w:r>
           <w:fldChar w:fldCharType="end"/>
@@ -5513,7 +5522,7 @@
 </file>
 
 <file path=customXml/itemProps2.xml><?xml version="1.0" encoding="utf-8"?>
-<ds:datastoreItem xmlns:ds="http://schemas.openxmlformats.org/officeDocument/2006/customXml" ds:itemID="{82D25E51-B25D-4E54-82E5-57B998F67BB9}">
+<ds:datastoreItem xmlns:ds="http://schemas.openxmlformats.org/officeDocument/2006/customXml" ds:itemID="{7BD7FB67-FC51-475A-AC0A-1F764837D17C}">
   <ds:schemaRefs>
     <ds:schemaRef ds:uri="http://schemas.openxmlformats.org/officeDocument/2006/bibliography"/>
   </ds:schemaRefs>

</xml_diff>

<commit_message>
zmiany w strukurze bazy danych i update do dokumentacji
</commit_message>
<xml_diff>
--- a/Documentation/Dokumentacja.docx
+++ b/Documentation/Dokumentacja.docx
@@ -103,7 +103,6 @@
                                         <w:szCs w:val="84"/>
                                       </w:rPr>
                                     </w:pPr>
-                                    <w:proofErr w:type="spellStart"/>
                                     <w:r>
                                       <w:rPr>
                                         <w:rFonts w:asciiTheme="majorHAnsi" w:eastAsiaTheme="majorEastAsia" w:hAnsiTheme="majorHAnsi" w:cstheme="majorBidi"/>
@@ -113,7 +112,6 @@
                                       </w:rPr>
                                       <w:t>AndCourier</w:t>
                                     </w:r>
-                                    <w:proofErr w:type="spellEnd"/>
                                   </w:p>
                                 </w:sdtContent>
                               </w:sdt>
@@ -1311,12 +1309,10 @@
       <w:pPr>
         <w:pStyle w:val="Tytu"/>
       </w:pPr>
-      <w:proofErr w:type="spellStart"/>
       <w:r>
         <w:lastRenderedPageBreak/>
         <w:t>AndCourier</w:t>
       </w:r>
-      <w:proofErr w:type="spellEnd"/>
     </w:p>
     <w:p>
       <w:pPr>
@@ -2757,16 +2753,11 @@
           <w:numId w:val="1"/>
         </w:numPr>
       </w:pPr>
-      <w:proofErr w:type="spellStart"/>
       <w:r>
         <w:t>A</w:t>
       </w:r>
       <w:r>
-        <w:t>ndCourier</w:t>
-      </w:r>
-      <w:proofErr w:type="spellEnd"/>
-      <w:r>
-        <w:t xml:space="preserve"> Serv</w:t>
+        <w:t>ndCourier Serv</w:t>
       </w:r>
       <w:r>
         <w:t>er udostępniający</w:t>
@@ -2786,15 +2777,7 @@
         <w:t xml:space="preserve">Ponadto serwer </w:t>
       </w:r>
       <w:r>
-        <w:t xml:space="preserve">sam jest w stanie utworzyć bazę danych na serwerze </w:t>
-      </w:r>
-      <w:proofErr w:type="spellStart"/>
-      <w:r>
-        <w:t>MySQL</w:t>
-      </w:r>
-      <w:proofErr w:type="spellEnd"/>
-      <w:r>
-        <w:t>, którą później będzie zarządzał.</w:t>
+        <w:t>sam jest w stanie utworzyć bazę danych na serwerze MySQL, którą później będzie zarządzał.</w:t>
       </w:r>
     </w:p>
     <w:p>
@@ -2805,13 +2788,8 @@
           <w:numId w:val="1"/>
         </w:numPr>
       </w:pPr>
-      <w:proofErr w:type="spellStart"/>
-      <w:r>
-        <w:t>AndCourier</w:t>
-      </w:r>
-      <w:proofErr w:type="spellEnd"/>
-      <w:r>
-        <w:t xml:space="preserve"> Client</w:t>
+      <w:r>
+        <w:t>AndCourier Client</w:t>
       </w:r>
       <w:r>
         <w:t xml:space="preserve"> b</w:t>
@@ -2835,15 +2813,7 @@
       </w:pPr>
       <w:bookmarkStart w:id="1" w:name="_Toc318191787"/>
       <w:r>
-        <w:t xml:space="preserve">Wymagania serwera </w:t>
-      </w:r>
-      <w:proofErr w:type="spellStart"/>
-      <w:r>
-        <w:t>AndCourier</w:t>
-      </w:r>
-      <w:proofErr w:type="spellEnd"/>
-      <w:r>
-        <w:t xml:space="preserve"> Server</w:t>
+        <w:t>Wymagania serwera AndCourier Server</w:t>
       </w:r>
       <w:bookmarkEnd w:id="1"/>
     </w:p>
@@ -2887,15 +2857,7 @@
         <w:t>Serwer obsługuje polecenia opisane w zał</w:t>
       </w:r>
       <w:r>
-        <w:t>ączniku nr 1: „</w:t>
-      </w:r>
-      <w:proofErr w:type="spellStart"/>
-      <w:r>
-        <w:t>AndCourier</w:t>
-      </w:r>
-      <w:proofErr w:type="spellEnd"/>
-      <w:r>
-        <w:t xml:space="preserve"> Server – instrukcja obsługi</w:t>
+        <w:t>ączniku nr 1: „AndCourier Server – instrukcja obsługi</w:t>
       </w:r>
       <w:r>
         <w:t>”.</w:t>
@@ -2925,15 +2887,7 @@
         </w:numPr>
       </w:pPr>
       <w:r>
-        <w:t xml:space="preserve">Serwer sam jest w stanie zbudować potrzebną mu bazę danych na udostępnionym mu serwerze </w:t>
-      </w:r>
-      <w:proofErr w:type="spellStart"/>
-      <w:r>
-        <w:t>MySQL</w:t>
-      </w:r>
-      <w:proofErr w:type="spellEnd"/>
-      <w:r>
-        <w:t>.</w:t>
+        <w:t>Serwer sam jest w stanie zbudować potrzebną mu bazę danych na udostępnionym mu serwerze MySQL.</w:t>
       </w:r>
     </w:p>
     <w:p>
@@ -2980,27 +2934,13 @@
     </w:p>
     <w:p>
       <w:pPr>
-        <w:pStyle w:val="Akapitzlist"/>
-        <w:numPr>
-          <w:ilvl w:val="0"/>
-          <w:numId w:val="3"/>
-        </w:numPr>
-      </w:pPr>
-      <w:r>
-        <w:t>Znajdowanie optymalnej trasy pomiędzy miastami.</w:t>
-      </w:r>
-      <w:bookmarkStart w:id="3" w:name="_GoBack"/>
+        <w:pStyle w:val="Nagwek2"/>
+      </w:pPr>
+      <w:bookmarkStart w:id="3" w:name="_Toc318191789"/>
+      <w:r>
+        <w:t>Wymagania niefunkcjonalne</w:t>
+      </w:r>
       <w:bookmarkEnd w:id="3"/>
-    </w:p>
-    <w:p>
-      <w:pPr>
-        <w:pStyle w:val="Nagwek2"/>
-      </w:pPr>
-      <w:bookmarkStart w:id="4" w:name="_Toc318191789"/>
-      <w:r>
-        <w:t>Wymagania niefunkcjonalne</w:t>
-      </w:r>
-      <w:bookmarkEnd w:id="4"/>
     </w:p>
     <w:p>
       <w:pPr>
@@ -3011,15 +2951,7 @@
         </w:numPr>
       </w:pPr>
       <w:r>
-        <w:t xml:space="preserve">Dostęp do serwera </w:t>
-      </w:r>
-      <w:proofErr w:type="spellStart"/>
-      <w:r>
-        <w:t>MySQL</w:t>
-      </w:r>
-      <w:proofErr w:type="spellEnd"/>
-      <w:r>
-        <w:t>.</w:t>
+        <w:t>Dostęp do serwera MySQL.</w:t>
       </w:r>
     </w:p>
     <w:p>
@@ -3086,30 +3018,22 @@
       <w:pPr>
         <w:pStyle w:val="Nagwek1"/>
       </w:pPr>
-      <w:bookmarkStart w:id="5" w:name="_Toc318191790"/>
+      <w:bookmarkStart w:id="4" w:name="_Toc318191790"/>
       <w:r>
         <w:lastRenderedPageBreak/>
-        <w:t xml:space="preserve">Wymagania klienta </w:t>
-      </w:r>
-      <w:proofErr w:type="spellStart"/>
-      <w:r>
-        <w:t>AndCourier</w:t>
-      </w:r>
-      <w:proofErr w:type="spellEnd"/>
-      <w:r>
-        <w:t xml:space="preserve"> Client</w:t>
+        <w:t>Wymagania klienta AndCourier Client</w:t>
+      </w:r>
+      <w:bookmarkEnd w:id="4"/>
+    </w:p>
+    <w:p>
+      <w:pPr>
+        <w:pStyle w:val="Nagwek2"/>
+      </w:pPr>
+      <w:bookmarkStart w:id="5" w:name="_Toc318191791"/>
+      <w:r>
+        <w:t>Wymagania funkcjonalne</w:t>
       </w:r>
       <w:bookmarkEnd w:id="5"/>
-    </w:p>
-    <w:p>
-      <w:pPr>
-        <w:pStyle w:val="Nagwek2"/>
-      </w:pPr>
-      <w:bookmarkStart w:id="6" w:name="_Toc318191791"/>
-      <w:r>
-        <w:t>Wymagania funkcjonalne</w:t>
-      </w:r>
-      <w:bookmarkEnd w:id="6"/>
     </w:p>
     <w:p>
       <w:pPr>
@@ -3143,13 +3067,8 @@
           <w:numId w:val="8"/>
         </w:numPr>
       </w:pPr>
-      <w:proofErr w:type="spellStart"/>
-      <w:r>
-        <w:t>Wylogowywanie</w:t>
-      </w:r>
-      <w:proofErr w:type="spellEnd"/>
-      <w:r>
-        <w:t>.</w:t>
+      <w:r>
+        <w:t>Wylogowywanie.</w:t>
       </w:r>
     </w:p>
     <w:p>
@@ -3216,11 +3135,11 @@
       <w:pPr>
         <w:pStyle w:val="Nagwek2"/>
       </w:pPr>
-      <w:bookmarkStart w:id="7" w:name="_Toc318191792"/>
+      <w:bookmarkStart w:id="6" w:name="_Toc318191792"/>
       <w:r>
         <w:t>Wymagania niefunkcjonalne</w:t>
       </w:r>
-      <w:bookmarkEnd w:id="7"/>
+      <w:bookmarkEnd w:id="6"/>
     </w:p>
     <w:p>
       <w:pPr>
@@ -3250,22 +3169,21 @@
       <w:pPr>
         <w:pStyle w:val="Nagwek1"/>
       </w:pPr>
-      <w:bookmarkStart w:id="8" w:name="_Toc318191793"/>
-      <w:r>
-        <w:lastRenderedPageBreak/>
+      <w:bookmarkStart w:id="7" w:name="_Toc318191793"/>
+      <w:r>
         <w:t>Baza danych</w:t>
       </w:r>
+      <w:bookmarkEnd w:id="7"/>
+    </w:p>
+    <w:p>
+      <w:pPr>
+        <w:pStyle w:val="Nagwek2"/>
+      </w:pPr>
+      <w:bookmarkStart w:id="8" w:name="_Toc318191794"/>
+      <w:r>
+        <w:t>Model bazy danych</w:t>
+      </w:r>
       <w:bookmarkEnd w:id="8"/>
-    </w:p>
-    <w:p>
-      <w:pPr>
-        <w:pStyle w:val="Nagwek2"/>
-      </w:pPr>
-      <w:bookmarkStart w:id="9" w:name="_Toc318191794"/>
-      <w:r>
-        <w:t>Model bazy danych</w:t>
-      </w:r>
-      <w:bookmarkEnd w:id="9"/>
     </w:p>
     <w:p>
       <w:pPr>
@@ -3280,9 +3198,9 @@
         </w:rPr>
         <w:drawing>
           <wp:inline distT="0" distB="0" distL="0" distR="0">
-            <wp:extent cx="5753100" cy="4705350"/>
+            <wp:extent cx="5532769" cy="4305300"/>
             <wp:effectExtent l="0" t="0" r="0" b="0"/>
-            <wp:docPr id="2" name="Obraz 2" descr="D:\MyFiles\studia\semestr 6\Projekt Zespołowy\workspace\Documentation\Baza danych\database.png"/>
+            <wp:docPr id="4" name="Obraz 4" descr="D:\MyFiles\studia\semestr 6\Projekt Zespołowy\workspace\Documentation\Baza danych\database.png"/>
             <wp:cNvGraphicFramePr>
               <a:graphicFrameLocks xmlns:a="http://schemas.openxmlformats.org/drawingml/2006/main" noChangeAspect="1"/>
             </wp:cNvGraphicFramePr>
@@ -3311,7 +3229,7 @@
                   <pic:spPr bwMode="auto">
                     <a:xfrm>
                       <a:off x="0" y="0"/>
-                      <a:ext cx="5753100" cy="4705350"/>
+                      <a:ext cx="5532769" cy="4305300"/>
                     </a:xfrm>
                     <a:prstGeom prst="rect">
                       <a:avLst/>
@@ -3332,85 +3250,101 @@
       <w:pPr>
         <w:pStyle w:val="Nagwek2"/>
       </w:pPr>
-      <w:bookmarkStart w:id="10" w:name="_Toc318191795"/>
-      <w:r>
+      <w:bookmarkStart w:id="9" w:name="_Toc318191795"/>
+      <w:r>
+        <w:lastRenderedPageBreak/>
         <w:t>Opis danych</w:t>
       </w:r>
+      <w:bookmarkEnd w:id="9"/>
+    </w:p>
+    <w:p>
+      <w:pPr>
+        <w:pStyle w:val="Nagwek3"/>
+      </w:pPr>
+      <w:bookmarkStart w:id="10" w:name="_Toc318191796"/>
+      <w:r>
+        <w:t>Couriers</w:t>
+      </w:r>
       <w:bookmarkEnd w:id="10"/>
     </w:p>
     <w:p>
+      <w:r>
+        <w:t xml:space="preserve">Tabela przechowująca listę wszystkich kurierów. </w:t>
+      </w:r>
+      <w:r>
+        <w:t xml:space="preserve">Zawiera następujące informacje: </w:t>
+      </w:r>
+      <w:r>
+        <w:t>identyfikator kuriera</w:t>
+      </w:r>
+      <w:r>
+        <w:t>, login i hasło.</w:t>
+      </w:r>
+    </w:p>
+    <w:p>
       <w:pPr>
         <w:pStyle w:val="Nagwek3"/>
       </w:pPr>
-      <w:bookmarkStart w:id="11" w:name="_Toc318191796"/>
-      <w:proofErr w:type="spellStart"/>
-      <w:r>
-        <w:t>Couriers</w:t>
+      <w:bookmarkStart w:id="11" w:name="_Toc318191797"/>
+      <w:r>
+        <w:t>Logins</w:t>
       </w:r>
       <w:bookmarkEnd w:id="11"/>
-      <w:proofErr w:type="spellEnd"/>
-    </w:p>
-    <w:p>
-      <w:r>
-        <w:t xml:space="preserve">Tabela przechowująca listę wszystkich kurierów. </w:t>
-      </w:r>
-      <w:r>
-        <w:t xml:space="preserve">Zawiera następujące informacje: </w:t>
-      </w:r>
-      <w:r>
-        <w:t>identyfikator kuriera</w:t>
-      </w:r>
-      <w:r>
-        <w:t>, login i hasło.</w:t>
+    </w:p>
+    <w:p>
+      <w:r>
+        <w:t>Zawiera informacje o dacie i godzinie logowania kuriera do systemu.</w:t>
       </w:r>
     </w:p>
     <w:p>
       <w:pPr>
         <w:pStyle w:val="Nagwek3"/>
       </w:pPr>
-      <w:bookmarkStart w:id="12" w:name="_Toc318191797"/>
-      <w:proofErr w:type="spellStart"/>
-      <w:r>
-        <w:t>Logins</w:t>
+      <w:bookmarkStart w:id="12" w:name="_Toc318191798"/>
+      <w:r>
+        <w:t>Parcels</w:t>
       </w:r>
       <w:bookmarkEnd w:id="12"/>
-      <w:proofErr w:type="spellEnd"/>
-    </w:p>
-    <w:p>
-      <w:r>
-        <w:t>Zawiera informacje o dacie i godzinie logowania kuriera do systemu.</w:t>
+    </w:p>
+    <w:p>
+      <w:r>
+        <w:t>Tabela opisująca paczki, które trafiają do firmy kurierskiej. Zawiera następujące informacje: waga paczki, kiedy była wysłana, odnośnik do klienta, który nadał paczkę oraz odnośnik do klienta, który jest adresatem paczki, cena jaka została uiszczona za paczkę, odnośnik do kuriera, który ma ją dostarczyć (jeśli j</w:t>
+      </w:r>
+      <w:r>
+        <w:t>uż jakiś został przypisany),</w:t>
+      </w:r>
+      <w:r>
+        <w:t xml:space="preserve"> typ paczki (list, paczka zwykła, paczka delikatna</w:t>
+      </w:r>
+      <w:r>
+        <w:t xml:space="preserve"> itp.</w:t>
+      </w:r>
+      <w:r>
+        <w:t>)</w:t>
+      </w:r>
+      <w:r>
+        <w:t xml:space="preserve"> oraz datę, kiedy została dostarczona</w:t>
+      </w:r>
+      <w:r>
+        <w:t xml:space="preserve"> (domyślnie null, co oznacza, że jeszcze nie została dostarczona)</w:t>
+      </w:r>
+      <w:r>
+        <w:t>.</w:t>
       </w:r>
     </w:p>
     <w:p>
       <w:pPr>
         <w:pStyle w:val="Nagwek3"/>
       </w:pPr>
-      <w:bookmarkStart w:id="13" w:name="_Toc318191798"/>
-      <w:proofErr w:type="spellStart"/>
-      <w:r>
-        <w:t>Parcels</w:t>
+      <w:bookmarkStart w:id="13" w:name="_Toc318191799"/>
+      <w:r>
+        <w:t>ParcelType</w:t>
       </w:r>
       <w:bookmarkEnd w:id="13"/>
-      <w:proofErr w:type="spellEnd"/>
-    </w:p>
-    <w:p>
-      <w:r>
-        <w:t>Tabela opisująca paczki, które trafiają do firmy kurierskiej. Zawiera następujące informacje: waga paczki, kiedy była wysłana, informację czy została już dostarczona, odnośnik do klienta, który nadał paczkę oraz odnośnik do klienta, który jest adresatem paczki, cena jaka została uiszczona za paczkę, odnośnik do kuriera, który ma ją dostarczyć (jeśli j</w:t>
-      </w:r>
-      <w:r>
-        <w:t>uż jakiś został przypisany),</w:t>
-      </w:r>
-      <w:r>
-        <w:t xml:space="preserve"> typ paczki (list, paczka zwykła, paczka delikatna</w:t>
-      </w:r>
-      <w:r>
-        <w:t xml:space="preserve"> itp.</w:t>
-      </w:r>
-      <w:r>
-        <w:t>)</w:t>
-      </w:r>
-      <w:r>
-        <w:t xml:space="preserve"> oraz datę, kiedy została dostarczona</w:t>
+    </w:p>
+    <w:p>
+      <w:r>
+        <w:t>Tabela wymieniająca typy paczek np. list, paczka zwykła, paczka delikatna</w:t>
       </w:r>
       <w:r>
         <w:t>.</w:t>
@@ -3420,17 +3354,24 @@
       <w:pPr>
         <w:pStyle w:val="Nagwek3"/>
       </w:pPr>
-      <w:bookmarkStart w:id="14" w:name="_Toc318191799"/>
-      <w:proofErr w:type="spellStart"/>
-      <w:r>
-        <w:t>ParcelType</w:t>
+      <w:bookmarkStart w:id="14" w:name="_Toc318191800"/>
+      <w:r>
+        <w:t>Customers</w:t>
       </w:r>
       <w:bookmarkEnd w:id="14"/>
-      <w:proofErr w:type="spellEnd"/>
-    </w:p>
-    <w:p>
-      <w:r>
-        <w:t>Tabela wymieniająca typy paczek np. list, paczka zwykła, paczka delikatna</w:t>
+    </w:p>
+    <w:p>
+      <w:r>
+        <w:t>Tabela opisująca klientów</w:t>
+      </w:r>
+      <w:r>
+        <w:t xml:space="preserve">. Zawiera następujące informacje: </w:t>
+      </w:r>
+      <w:r>
+        <w:t>imię</w:t>
+      </w:r>
+      <w:r>
+        <w:t>, nazwisko, miasto, ulicę, kod pocztowy, numer budynku i numer mieszkania (jeśli istnieje)</w:t>
       </w:r>
       <w:r>
         <w:t>.</w:t>
@@ -3438,53 +3379,23 @@
     </w:p>
     <w:p>
       <w:pPr>
-        <w:pStyle w:val="Nagwek3"/>
-      </w:pPr>
-      <w:bookmarkStart w:id="15" w:name="_Toc318191800"/>
-      <w:proofErr w:type="spellStart"/>
-      <w:r>
-        <w:lastRenderedPageBreak/>
-        <w:t>Customers</w:t>
+        <w:pStyle w:val="Nagwek1"/>
+      </w:pPr>
+      <w:bookmarkStart w:id="15" w:name="_Toc318191801"/>
+      <w:r>
+        <w:t>Opis używanych technologii</w:t>
       </w:r>
       <w:bookmarkEnd w:id="15"/>
-      <w:proofErr w:type="spellEnd"/>
-    </w:p>
-    <w:p>
-      <w:r>
-        <w:t>Tabela opisująca klientów</w:t>
-      </w:r>
-      <w:r>
-        <w:t xml:space="preserve">. Zawiera następujące informacje: </w:t>
-      </w:r>
-      <w:r>
-        <w:t>imię</w:t>
-      </w:r>
-      <w:r>
-        <w:t>, nazwisko, miasto, ulicę, kod pocztowy, numer budynku i numer mieszkania (jeśli istnieje)</w:t>
-      </w:r>
-      <w:r>
-        <w:t>.</w:t>
-      </w:r>
-    </w:p>
-    <w:p>
-      <w:pPr>
-        <w:pStyle w:val="Nagwek1"/>
-      </w:pPr>
-      <w:bookmarkStart w:id="16" w:name="_Toc318191801"/>
-      <w:r>
-        <w:t>Opis używanych technologii</w:t>
+    </w:p>
+    <w:p>
+      <w:pPr>
+        <w:pStyle w:val="Nagwek2"/>
+      </w:pPr>
+      <w:bookmarkStart w:id="16" w:name="_Toc318191802"/>
+      <w:r>
+        <w:t>Android 2.2</w:t>
       </w:r>
       <w:bookmarkEnd w:id="16"/>
-    </w:p>
-    <w:p>
-      <w:pPr>
-        <w:pStyle w:val="Nagwek2"/>
-      </w:pPr>
-      <w:bookmarkStart w:id="17" w:name="_Toc318191802"/>
-      <w:r>
-        <w:t>Android 2.2</w:t>
-      </w:r>
-      <w:bookmarkEnd w:id="17"/>
     </w:p>
     <w:p>
       <w:r>
@@ -3554,15 +3465,8 @@
     </w:p>
     <w:p>
       <w:r>
-        <w:t xml:space="preserve">Pomimo faktu, że system operacyjny Android uruchamia aplikacje napisane w Javie, kładzie on na nie wymóg używania znajdującego się w Android SDK Android </w:t>
-      </w:r>
-      <w:proofErr w:type="spellStart"/>
-      <w:r>
-        <w:t>Frameworka</w:t>
-      </w:r>
-      <w:proofErr w:type="spellEnd"/>
-      <w:r>
-        <w:t>, który umożliwia zarządzanie całym cyklem życia aplikacji.</w:t>
+        <w:lastRenderedPageBreak/>
+        <w:t>Pomimo faktu, że system operacyjny Android uruchamia aplikacje napisane w Javie, kładzie on na nie wymóg używania znajdującego się w Android SDK Android Frameworka, który umożliwia zarządzanie całym cyklem życia aplikacji.</w:t>
       </w:r>
     </w:p>
     <w:p>
@@ -3581,7 +3485,6 @@
         <w:rPr>
           <w:noProof/>
         </w:rPr>
-        <w:lastRenderedPageBreak/>
         <w:drawing>
           <wp:inline distT="0" distB="0" distL="0" distR="0">
             <wp:extent cx="3619600" cy="4657725"/>
@@ -3634,63 +3537,43 @@
     </w:p>
     <w:p>
       <w:r>
-        <w:t xml:space="preserve">Pierwszą uruchamianą metodą w naszej aktywności jest </w:t>
-      </w:r>
-      <w:proofErr w:type="spellStart"/>
-      <w:r>
-        <w:t>onCreate</w:t>
-      </w:r>
-      <w:proofErr w:type="spellEnd"/>
-      <w:r>
-        <w:t>(). To w niej zawsze pobieramy nasz interfejs oraz wszystkie potrzebne uchwyty do widoków.</w:t>
-      </w:r>
-    </w:p>
-    <w:p>
-      <w:r>
-        <w:t>Każdy jeden interfejs przedstawiający pojedyncze okno jest reprezentowany przez plik XML znajdujący się w katalogu res/</w:t>
-      </w:r>
-      <w:proofErr w:type="spellStart"/>
-      <w:r>
-        <w:t>layout</w:t>
-      </w:r>
-      <w:proofErr w:type="spellEnd"/>
-      <w:r>
-        <w:t xml:space="preserve">. Katalog ten zawiera zbiór domyślnych </w:t>
-      </w:r>
-      <w:proofErr w:type="spellStart"/>
-      <w:r>
-        <w:t>layoutów</w:t>
-      </w:r>
-      <w:proofErr w:type="spellEnd"/>
-      <w:r>
-        <w:t xml:space="preserve">, niemniej jednak istnieje możliwość utworzenia dodatkowych katalogów zawierających </w:t>
-      </w:r>
-      <w:proofErr w:type="spellStart"/>
-      <w:r>
-        <w:t>layouty</w:t>
-      </w:r>
-      <w:proofErr w:type="spellEnd"/>
-      <w:r>
-        <w:t xml:space="preserve"> res/</w:t>
-      </w:r>
-      <w:proofErr w:type="spellStart"/>
-      <w:r>
-        <w:t>layout</w:t>
-      </w:r>
-      <w:proofErr w:type="spellEnd"/>
-      <w:r>
-        <w:t>-land oraz res/</w:t>
-      </w:r>
-      <w:proofErr w:type="spellStart"/>
-      <w:r>
-        <w:t>layout</w:t>
-      </w:r>
-      <w:proofErr w:type="spellEnd"/>
-      <w:r>
-        <w:t xml:space="preserve">-port, które będą reprezentować </w:t>
+        <w:t>Pierwszą uruchamianą metodą w naszej aktywności jest onCreate(). To w niej zawsze pobieramy nasz interfejs oraz wszystkie potrzebne uchwyty do widoków.</w:t>
+      </w:r>
+    </w:p>
+    <w:p>
+      <w:r>
+        <w:t xml:space="preserve">Każdy jeden interfejs przedstawiający pojedyncze okno jest reprezentowany przez plik XML znajdujący się w katalogu res/layout. Katalog ten zawiera zbiór domyślnych layoutów, niemniej jednak istnieje możliwość utworzenia dodatkowych katalogów zawierających layouty res/layout-land oraz res/layout-port, które będą reprezentować </w:t>
       </w:r>
       <w:r>
         <w:t>dane okno tylko w konkretnej orientacji urządzenia.</w:t>
+      </w:r>
+    </w:p>
+    <w:p>
+      <w:r>
+        <w:t>Istnieje możliwość tworzenia aplikacji obsługującej w bardzo prosty sposób wiele wersji językowych. W projekcie katalog „values” jest tworzony automatycznie i zawiera pliki XML reprezentujące domyślne stringi wyświetlane przez aplikację. Istnieje jednakowoż możliwość tworzenia dodatkowych katalogów o nazwach „values-&lt;oznaczenie_narodowe</w:t>
+      </w:r>
+      <w:r>
+        <w:t>&gt;</w:t>
+      </w:r>
+      <w:r>
+        <w:t xml:space="preserve">” (np. „values-pl”) i tworzeniu w nim analogicznych plików do tych znajdujących się w katalogu values, ale zawierających stringi zapisane w innym języku. Dzięki temu, jeśli użytkownik ma ustawiony w systemie urządzenia język, który jest </w:t>
+      </w:r>
+      <w:r>
+        <w:lastRenderedPageBreak/>
+        <w:t>obsługiwany przez aplikację, zostanie on przez nią automatycznie wybrany. W przeciwnym razie użyte zostaną stringi domyślne, znajdujące się w katalogu „values”.</w:t>
+      </w:r>
+    </w:p>
+    <w:p>
+      <w:r>
+        <w:t>Każda aplikacja androidowa posiada plik AndroidManifest.xml. Zawiera on podstawowe informacje o aplikacji takie jak zasoby, z których aplikacja będzie korzystać (np. dostęp do internetu, GPS, aparat)</w:t>
+      </w:r>
+      <w:r>
+        <w:t>, nazwa aplikacji, czy jej ikona</w:t>
+      </w:r>
+      <w:bookmarkStart w:id="17" w:name="_GoBack"/>
+      <w:bookmarkEnd w:id="17"/>
+      <w:r>
+        <w:t xml:space="preserve"> oraz spis wszystkich aktywności pojawiających się w aplikacji wraz z domyślnymi ich opcjami takimi jak nazwa okna, czy domyślne ułożenie ekranu.</w:t>
       </w:r>
     </w:p>
     <w:p>
@@ -3724,51 +3607,13 @@
         </w:numPr>
       </w:pPr>
       <w:r>
-        <w:t xml:space="preserve">Log – krótka informacja dotycząca zapisana w pliku z rozszerzeniem .log dotycząca konkretnego zdarzenia zaistniałego pomiędzy klientem, a serwerem. Powinna składać się co najmniej z czasu zaistniałego zdarzenia (podanego w formacie </w:t>
-      </w:r>
-      <w:proofErr w:type="spellStart"/>
-      <w:r>
-        <w:t>timestamp</w:t>
-      </w:r>
-      <w:proofErr w:type="spellEnd"/>
-      <w:r>
-        <w:t xml:space="preserve">, lub „dzień-miesiąc-rok </w:t>
-      </w:r>
-      <w:proofErr w:type="spellStart"/>
-      <w:r>
-        <w:t>godzina:minuta:sekunda</w:t>
-      </w:r>
-      <w:proofErr w:type="spellEnd"/>
-      <w:r>
-        <w:t>, przy czym godzina jest podana w formacie 24-godzinnym, a każda ze zmiennych poza rokiem, składa się z dwóch cyfr) oraz krótkiego opisu zdarzenia zapisanego w języku angielskim, np.</w:t>
-      </w:r>
-    </w:p>
-    <w:p>
-      <w:pPr>
-        <w:pStyle w:val="Akapitzlist"/>
-        <w:numPr>
-          <w:ilvl w:val="0"/>
-          <w:numId w:val="5"/>
-        </w:numPr>
-      </w:pPr>
-      <w:r>
-        <w:t xml:space="preserve">02-01-2012 13:06:59 User </w:t>
-      </w:r>
-      <w:proofErr w:type="spellStart"/>
-      <w:r>
-        <w:t>kjanow</w:t>
-      </w:r>
-      <w:proofErr w:type="spellEnd"/>
-      <w:r>
-        <w:t xml:space="preserve"> </w:t>
-      </w:r>
-      <w:proofErr w:type="spellStart"/>
-      <w:r>
-        <w:t>logged</w:t>
-      </w:r>
-      <w:proofErr w:type="spellEnd"/>
-      <w:r>
-        <w:t xml:space="preserve"> in</w:t>
+        <w:t>Log – krótka informacja dotycząca zapisana w pliku z rozszerzeniem .log dotycząca konkretnego zdarzenia zaistniałego pomiędzy klientem, a serwerem. Powinna składać się co najmniej z czasu zaistniałego zdarzenia (podanego w formacie timestamp, lub „dzień-miesiąc-rok godzina:minuta:sekunda, przy czym godzina jest podana w formacie 24-godzinnym, a każda ze zmiennych poza rokiem, składa się z dwóch cyfr)</w:t>
+      </w:r>
+      <w:r>
+        <w:t>, oddzielonego od daty tabulatorem typu zdarzenia (EVENT lub ERROR)</w:t>
+      </w:r>
+      <w:r>
+        <w:t xml:space="preserve"> oraz krótkiego opisu zdarzenia zapisanego w języku angielskim, np.</w:t>
       </w:r>
     </w:p>
     <w:p>
@@ -3786,36 +3631,20 @@
         <w:rPr>
           <w:lang w:val="en-US"/>
         </w:rPr>
-        <w:lastRenderedPageBreak/>
-        <w:t xml:space="preserve">02-01-2012 13:07:20 User </w:t>
-      </w:r>
-      <w:proofErr w:type="spellStart"/>
+        <w:t>02-01-2012 13:06:59</w:t>
+      </w:r>
       <w:r>
         <w:rPr>
           <w:lang w:val="en-US"/>
         </w:rPr>
-        <w:t>kjanow</w:t>
-      </w:r>
-      <w:proofErr w:type="spellEnd"/>
+        <w:tab/>
+        <w:t xml:space="preserve">EVENT: </w:t>
+      </w:r>
       <w:r>
         <w:rPr>
           <w:lang w:val="en-US"/>
         </w:rPr>
-        <w:t xml:space="preserve"> requested data concerning </w:t>
-      </w:r>
-      <w:proofErr w:type="spellStart"/>
-      <w:r>
-        <w:rPr>
-          <w:lang w:val="en-US"/>
-        </w:rPr>
-        <w:t>numer</w:t>
-      </w:r>
-      <w:proofErr w:type="spellEnd"/>
-      <w:r>
-        <w:rPr>
-          <w:lang w:val="en-US"/>
-        </w:rPr>
-        <w:t xml:space="preserve"> of parcels</w:t>
+        <w:t>User kjanow logged in</w:t>
       </w:r>
     </w:p>
     <w:p>
@@ -3833,21 +3662,37 @@
         <w:rPr>
           <w:lang w:val="en-US"/>
         </w:rPr>
-        <w:t xml:space="preserve">02-01-2012 13:07:21 Server provided </w:t>
-      </w:r>
-      <w:proofErr w:type="spellStart"/>
+        <w:t>02-01-2012 13:07:20</w:t>
+      </w:r>
       <w:r>
         <w:rPr>
           <w:lang w:val="en-US"/>
         </w:rPr>
-        <w:t>kjanow</w:t>
-      </w:r>
-      <w:proofErr w:type="spellEnd"/>
+        <w:tab/>
+      </w:r>
       <w:r>
         <w:rPr>
           <w:lang w:val="en-US"/>
         </w:rPr>
-        <w:t xml:space="preserve"> with requested data</w:t>
+        <w:t>EVENT:</w:t>
+      </w:r>
+      <w:r>
+        <w:rPr>
+          <w:lang w:val="en-US"/>
+        </w:rPr>
+        <w:t xml:space="preserve"> </w:t>
+      </w:r>
+      <w:r>
+        <w:rPr>
+          <w:lang w:val="en-US"/>
+        </w:rPr>
+        <w:t>User kjan</w:t>
+      </w:r>
+      <w:r>
+        <w:rPr>
+          <w:lang w:val="en-US"/>
+        </w:rPr>
+        <w:t>ow requested some data</w:t>
       </w:r>
     </w:p>
     <w:p>
@@ -3865,7 +3710,62 @@
         <w:rPr>
           <w:lang w:val="en-US"/>
         </w:rPr>
-        <w:t>02-01-2012 13:07:21 Server failed in processing the request</w:t>
+        <w:t>02-01-2012 13:07:21</w:t>
+      </w:r>
+      <w:r>
+        <w:rPr>
+          <w:lang w:val="en-US"/>
+        </w:rPr>
+        <w:tab/>
+      </w:r>
+      <w:r>
+        <w:rPr>
+          <w:lang w:val="en-US"/>
+        </w:rPr>
+        <w:t>EVENT:</w:t>
+      </w:r>
+      <w:r>
+        <w:rPr>
+          <w:lang w:val="en-US"/>
+        </w:rPr>
+        <w:t xml:space="preserve"> </w:t>
+      </w:r>
+      <w:r>
+        <w:rPr>
+          <w:lang w:val="en-US"/>
+        </w:rPr>
+        <w:t>Server provided kjanow with requested data</w:t>
+      </w:r>
+    </w:p>
+    <w:p>
+      <w:pPr>
+        <w:pStyle w:val="Akapitzlist"/>
+        <w:numPr>
+          <w:ilvl w:val="0"/>
+          <w:numId w:val="5"/>
+        </w:numPr>
+        <w:rPr>
+          <w:lang w:val="en-US"/>
+        </w:rPr>
+      </w:pPr>
+      <w:r>
+        <w:rPr>
+          <w:lang w:val="en-US"/>
+        </w:rPr>
+        <w:t>02-01-2012 13:07:21</w:t>
+      </w:r>
+      <w:r>
+        <w:rPr>
+          <w:lang w:val="en-US"/>
+        </w:rPr>
+        <w:tab/>
+        <w:t xml:space="preserve">ERROR: </w:t>
+      </w:r>
+      <w:r>
+        <w:rPr>
+          <w:lang w:val="en-US"/>
+        </w:rPr>
+        <w:t>Server failed in processing the request</w:t>
       </w:r>
     </w:p>
     <w:p>
@@ -3888,13 +3788,8 @@
       <w:r>
         <w:t xml:space="preserve">- </w:t>
       </w:r>
-      <w:proofErr w:type="spellStart"/>
-      <w:r>
-        <w:t>AndCourier</w:t>
-      </w:r>
-      <w:proofErr w:type="spellEnd"/>
-      <w:r>
-        <w:t xml:space="preserve"> Client.</w:t>
+      <w:r>
+        <w:t>AndCourier Client.</w:t>
       </w:r>
     </w:p>
     <w:p>
@@ -3906,26 +3801,10 @@
         </w:numPr>
       </w:pPr>
       <w:r>
-        <w:t xml:space="preserve">Logowanie – nawiązanie połączenia pomiędzy klientem i serwerem, podanie przez klienta loginu i hasła takich, że istnieje rekord w tabeli </w:t>
-      </w:r>
-      <w:proofErr w:type="spellStart"/>
-      <w:r>
-        <w:t>couriers</w:t>
-      </w:r>
-      <w:proofErr w:type="spellEnd"/>
-      <w:r>
-        <w:t xml:space="preserve"> w bazie danych</w:t>
-      </w:r>
-      <w:r>
-        <w:t xml:space="preserve">, który już je zawiera oraz dodanie rekordu do tabeli </w:t>
-      </w:r>
-      <w:proofErr w:type="spellStart"/>
-      <w:r>
-        <w:t>logins</w:t>
-      </w:r>
-      <w:proofErr w:type="spellEnd"/>
-      <w:r>
-        <w:t>, który zawiera dodatkowo informację o dokładnym czasie podania informacji do logowania.</w:t>
+        <w:t>Logowanie – nawiązanie połączenia pomiędzy klientem i serwerem, podanie przez klienta loginu i hasła takich, że istnieje rekord w tabeli couriers w bazie danych</w:t>
+      </w:r>
+      <w:r>
+        <w:t>, który już je zawiera oraz dodanie rekordu do tabeli logins, który zawiera dodatkowo informację o dokładnym czasie podania informacji do logowania.</w:t>
       </w:r>
     </w:p>
     <w:p>
@@ -3952,15 +3831,7 @@
         <w:t>Widok – każdy pojedynczy element znajdujący się w interfejsie użytkownika</w:t>
       </w:r>
       <w:r>
-        <w:t xml:space="preserve"> (zarówno każda kontrolka jak i każdy </w:t>
-      </w:r>
-      <w:proofErr w:type="spellStart"/>
-      <w:r>
-        <w:t>layout</w:t>
-      </w:r>
-      <w:proofErr w:type="spellEnd"/>
-      <w:r>
-        <w:t>(sposób ułożenia widoków względem siebie)).</w:t>
+        <w:t xml:space="preserve"> (zarówno każda kontrolka jak i każdy layout(sposób ułożenia widoków względem siebie)).</w:t>
       </w:r>
     </w:p>
     <w:p>
@@ -3993,13 +3864,8 @@
           <w:numId w:val="7"/>
         </w:numPr>
       </w:pPr>
-      <w:proofErr w:type="spellStart"/>
-      <w:r>
-        <w:t>AndCourier</w:t>
-      </w:r>
-      <w:proofErr w:type="spellEnd"/>
-      <w:r>
-        <w:t xml:space="preserve"> Server – instrukcja obsługi</w:t>
+      <w:r>
+        <w:t>AndCourier Server – instrukcja obsługi</w:t>
       </w:r>
     </w:p>
     <w:p>
@@ -4083,7 +3949,7 @@
           <w:rPr>
             <w:noProof/>
           </w:rPr>
-          <w:t>2</w:t>
+          <w:t>6</w:t>
         </w:r>
         <w:r>
           <w:fldChar w:fldCharType="end"/>
@@ -4130,11 +3996,9 @@
     <w:pPr>
       <w:pStyle w:val="Nagwek"/>
     </w:pPr>
-    <w:proofErr w:type="spellStart"/>
     <w:r>
       <w:t>AndCourier</w:t>
     </w:r>
-    <w:proofErr w:type="spellEnd"/>
     <w:r>
       <w:ptab w:relativeTo="margin" w:alignment="center" w:leader="none"/>
     </w:r>
@@ -6407,7 +6271,7 @@
 </file>
 
 <file path=customXml/itemProps2.xml><?xml version="1.0" encoding="utf-8"?>
-<ds:datastoreItem xmlns:ds="http://schemas.openxmlformats.org/officeDocument/2006/customXml" ds:itemID="{B94011FB-6267-4D56-A765-3236D2331FD0}">
+<ds:datastoreItem xmlns:ds="http://schemas.openxmlformats.org/officeDocument/2006/customXml" ds:itemID="{6F7AF50A-675B-46DD-B084-6A08AA549126}">
   <ds:schemaRefs>
     <ds:schemaRef ds:uri="http://schemas.openxmlformats.org/officeDocument/2006/bibliography"/>
   </ds:schemaRefs>

</xml_diff>